<commit_message>
Update requêtes dans rapport avec preuve image
</commit_message>
<xml_diff>
--- a/Rapport.docx
+++ b/Rapport.docx
@@ -1,6 +1,6 @@
 
 <file path=word/document.xml><?xml version="1.0" encoding="utf-8"?>
-<w:document xmlns:wpc="http://schemas.microsoft.com/office/word/2010/wordprocessingCanvas" xmlns:cx="http://schemas.microsoft.com/office/drawing/2014/chartex" xmlns:cx1="http://schemas.microsoft.com/office/drawing/2015/9/8/chartex" xmlns:cx2="http://schemas.microsoft.com/office/drawing/2015/10/21/chartex" xmlns:cx3="http://schemas.microsoft.com/office/drawing/2016/5/9/chartex" xmlns:cx4="http://schemas.microsoft.com/office/drawing/2016/5/10/chartex" xmlns:cx5="http://schemas.microsoft.com/office/drawing/2016/5/11/chartex" xmlns:cx6="http://schemas.microsoft.com/office/drawing/2016/5/12/chartex" xmlns:cx7="http://schemas.microsoft.com/office/drawing/2016/5/13/chartex" xmlns:cx8="http://schemas.microsoft.com/office/drawing/2016/5/14/chartex" xmlns:mc="http://schemas.openxmlformats.org/markup-compatibility/2006" xmlns:aink="http://schemas.microsoft.com/office/drawing/2016/ink" xmlns:am3d="http://schemas.microsoft.com/office/drawing/2017/model3d" xmlns:o="urn:schemas-microsoft-com:office:office" xmlns:r="http://schemas.openxmlformats.org/officeDocument/2006/relationships" xmlns:m="http://schemas.openxmlformats.org/officeDocument/2006/math" xmlns:v="urn:schemas-microsoft-com:vml" xmlns:wp14="http://schemas.microsoft.com/office/word/2010/wordprocessingDrawing" xmlns:wp="http://schemas.openxmlformats.org/drawingml/2006/wordprocessingDrawing" xmlns:w10="urn:schemas-microsoft-com:office:word" xmlns:w="http://schemas.openxmlformats.org/wordprocessingml/2006/main" xmlns:w14="http://schemas.microsoft.com/office/word/2010/wordml" xmlns:w15="http://schemas.microsoft.com/office/word/2012/wordml" xmlns:w16cid="http://schemas.microsoft.com/office/word/2016/wordml/cid" xmlns:w16se="http://schemas.microsoft.com/office/word/2015/wordml/symex" xmlns:wpg="http://schemas.microsoft.com/office/word/2010/wordprocessingGroup" xmlns:wpi="http://schemas.microsoft.com/office/word/2010/wordprocessingInk" xmlns:wne="http://schemas.microsoft.com/office/word/2006/wordml" xmlns:wps="http://schemas.microsoft.com/office/word/2010/wordprocessingShape" mc:Ignorable="w14 w15 w16se w16cid wp14">
+<w:document xmlns:wpc="http://schemas.microsoft.com/office/word/2010/wordprocessingCanvas" xmlns:cx="http://schemas.microsoft.com/office/drawing/2014/chartex" xmlns:cx1="http://schemas.microsoft.com/office/drawing/2015/9/8/chartex" xmlns:cx2="http://schemas.microsoft.com/office/drawing/2015/10/21/chartex" xmlns:cx3="http://schemas.microsoft.com/office/drawing/2016/5/9/chartex" xmlns:cx4="http://schemas.microsoft.com/office/drawing/2016/5/10/chartex" xmlns:cx5="http://schemas.microsoft.com/office/drawing/2016/5/11/chartex" xmlns:cx6="http://schemas.microsoft.com/office/drawing/2016/5/12/chartex" xmlns:cx7="http://schemas.microsoft.com/office/drawing/2016/5/13/chartex" xmlns:cx8="http://schemas.microsoft.com/office/drawing/2016/5/14/chartex" xmlns:mc="http://schemas.openxmlformats.org/markup-compatibility/2006" xmlns:aink="http://schemas.microsoft.com/office/drawing/2016/ink" xmlns:am3d="http://schemas.microsoft.com/office/drawing/2017/model3d" xmlns:o="urn:schemas-microsoft-com:office:office" xmlns:r="http://schemas.openxmlformats.org/officeDocument/2006/relationships" xmlns:m="http://schemas.openxmlformats.org/officeDocument/2006/math" xmlns:v="urn:schemas-microsoft-com:vml" xmlns:wp14="http://schemas.microsoft.com/office/word/2010/wordprocessingDrawing" xmlns:wp="http://schemas.openxmlformats.org/drawingml/2006/wordprocessingDrawing" xmlns:w10="urn:schemas-microsoft-com:office:word" xmlns:w="http://schemas.openxmlformats.org/wordprocessingml/2006/main" xmlns:w14="http://schemas.microsoft.com/office/word/2010/wordml" xmlns:w15="http://schemas.microsoft.com/office/word/2012/wordml" xmlns:w16cid="http://schemas.microsoft.com/office/word/2016/wordml/cid" xmlns:w16se="http://schemas.microsoft.com/office/word/2015/wordml/symex" xmlns:wpg="http://schemas.microsoft.com/office/word/2010/wordprocessingGroup" xmlns:wpi="http://schemas.microsoft.com/office/word/2010/wordprocessingInk" xmlns:wne="http://schemas.microsoft.com/office/word/2006/wordml" xmlns:wps="http://schemas.microsoft.com/office/word/2010/wordprocessingShape" xmlns:a="http://schemas.openxmlformats.org/drawingml/2006/main" xmlns:pic="http://schemas.openxmlformats.org/drawingml/2006/picture" xmlns:a14="http://schemas.microsoft.com/office/drawing/2010/main" mc:Ignorable="w14 w15 w16se w16cid wp14">
   <w:body>
     <w:p>
       <w:pPr>
@@ -252,33 +252,82 @@
         <w:t>}</w:t>
       </w:r>
     </w:p>
-    <w:p/>
-    <w:p>
-      <w:r>
+    <w:p>
+      <w:r>
+        <w:drawing>
+          <wp:inline wp14:editId="1EBED6A6" wp14:anchorId="29D539BF">
+            <wp:extent cx="6858000" cy="4295775"/>
+            <wp:effectExtent l="0" t="0" r="0" b="0"/>
+            <wp:docPr id="1486308331" name="" title=""/>
+            <wp:cNvGraphicFramePr>
+              <a:graphicFrameLocks noChangeAspect="1"/>
+            </wp:cNvGraphicFramePr>
+            <a:graphic>
+              <a:graphicData uri="http://schemas.openxmlformats.org/drawingml/2006/picture">
+                <pic:pic>
+                  <pic:nvPicPr>
+                    <pic:cNvPr id="0" name=""/>
+                    <pic:cNvPicPr/>
+                  </pic:nvPicPr>
+                  <pic:blipFill>
+                    <a:blip r:embed="R42d327acd13046ec">
+                      <a:extLst>
+                        <a:ext xmlns:a="http://schemas.openxmlformats.org/drawingml/2006/main" uri="{28A0092B-C50C-407E-A947-70E740481C1C}">
+                          <a14:useLocalDpi val="0"/>
+                        </a:ext>
+                      </a:extLst>
+                    </a:blip>
+                    <a:stretch>
+                      <a:fillRect/>
+                    </a:stretch>
+                  </pic:blipFill>
+                  <pic:spPr>
+                    <a:xfrm>
+                      <a:off x="0" y="0"/>
+                      <a:ext cx="6858000" cy="4295775"/>
+                    </a:xfrm>
+                    <a:prstGeom prst="rect">
+                      <a:avLst/>
+                    </a:prstGeom>
+                  </pic:spPr>
+                </pic:pic>
+              </a:graphicData>
+            </a:graphic>
+          </wp:inline>
+        </w:drawing>
+      </w:r>
+      <w:r>
+        <w:rPr/>
         <w:t xml:space="preserve">Cette requête renvoie tous les documents dont </w:t>
       </w:r>
+      <w:r>
+        <w:rPr/>
+        <w:t>item_tags</w:t>
+      </w:r>
+      <w:r>
+        <w:rPr/>
+        <w:t xml:space="preserve"> contient exactement </w:t>
+      </w:r>
+      <w:r>
+        <w:rPr/>
+        <w:t>‘</w:t>
+      </w:r>
+      <w:r>
+        <w:rPr/>
+        <w:t>boats</w:t>
+      </w:r>
+      <w:r>
+        <w:rPr/>
+        <w:t>’</w:t>
+      </w:r>
+      <w:r>
+        <w:rPr/>
+        <w:t>.</w:t>
+      </w:r>
       <w:proofErr w:type="spellStart"/>
-      <w:r>
-        <w:t>item_tags</w:t>
-      </w:r>
       <w:proofErr w:type="spellEnd"/>
-      <w:r>
-        <w:t xml:space="preserve"> contient exactement </w:t>
-      </w:r>
-      <w:r>
-        <w:t>‘</w:t>
-      </w:r>
       <w:proofErr w:type="spellStart"/>
-      <w:r>
-        <w:t>boats</w:t>
-      </w:r>
       <w:proofErr w:type="spellEnd"/>
-      <w:r>
-        <w:t>’</w:t>
-      </w:r>
-      <w:r>
-        <w:t>.</w:t>
-      </w:r>
     </w:p>
     <w:p>
       <w:pPr>
@@ -443,21 +492,53 @@
     </w:p>
     <w:p>
       <w:pPr>
-        <w:rPr>
-          <w:szCs w:val="24"/>
-        </w:rPr>
-      </w:pPr>
-    </w:p>
-    <w:p>
-      <w:pPr>
-        <w:rPr>
-          <w:szCs w:val="24"/>
-        </w:rPr>
-      </w:pPr>
-      <w:r>
-        <w:rPr>
-          <w:szCs w:val="24"/>
-        </w:rPr>
+        <w:spacing w:after="0"/>
+      </w:pPr>
+      <w:r>
+        <w:drawing>
+          <wp:inline wp14:editId="45C85589" wp14:anchorId="0076F11C">
+            <wp:extent cx="6858000" cy="4286250"/>
+            <wp:effectExtent l="0" t="0" r="0" b="0"/>
+            <wp:docPr id="291628844" name="" title=""/>
+            <wp:cNvGraphicFramePr>
+              <a:graphicFrameLocks noChangeAspect="1"/>
+            </wp:cNvGraphicFramePr>
+            <a:graphic>
+              <a:graphicData uri="http://schemas.openxmlformats.org/drawingml/2006/picture">
+                <pic:pic>
+                  <pic:nvPicPr>
+                    <pic:cNvPr id="0" name=""/>
+                    <pic:cNvPicPr/>
+                  </pic:nvPicPr>
+                  <pic:blipFill>
+                    <a:blip r:embed="R09f960878e404422">
+                      <a:extLst>
+                        <a:ext xmlns:a="http://schemas.openxmlformats.org/drawingml/2006/main" uri="{28A0092B-C50C-407E-A947-70E740481C1C}">
+                          <a14:useLocalDpi val="0"/>
+                        </a:ext>
+                      </a:extLst>
+                    </a:blip>
+                    <a:stretch>
+                      <a:fillRect/>
+                    </a:stretch>
+                  </pic:blipFill>
+                  <pic:spPr>
+                    <a:xfrm>
+                      <a:off x="0" y="0"/>
+                      <a:ext cx="6858000" cy="4286250"/>
+                    </a:xfrm>
+                    <a:prstGeom prst="rect">
+                      <a:avLst/>
+                    </a:prstGeom>
+                  </pic:spPr>
+                </pic:pic>
+              </a:graphicData>
+            </a:graphic>
+          </wp:inline>
+        </w:drawing>
+      </w:r>
+      <w:r>
+        <w:rPr/>
         <w:t>Cela retourne tous les objets non-blocs comme les bateaux.</w:t>
       </w:r>
     </w:p>
@@ -557,36 +638,30 @@
         </w:rPr>
         <w:t>"</w:t>
       </w:r>
-      <w:proofErr w:type="spellStart"/>
       <w:r>
         <w:rPr>
           <w:color w:val="0070C0"/>
         </w:rPr>
         <w:t>name</w:t>
       </w:r>
-      <w:proofErr w:type="spellEnd"/>
-      <w:proofErr w:type="gramStart"/>
       <w:r>
         <w:rPr>
           <w:color w:val="0070C0"/>
         </w:rPr>
         <w:t>":</w:t>
       </w:r>
-      <w:proofErr w:type="gramEnd"/>
       <w:r>
         <w:rPr>
           <w:color w:val="0070C0"/>
         </w:rPr>
         <w:t xml:space="preserve"> "</w:t>
       </w:r>
-      <w:proofErr w:type="spellStart"/>
-      <w:r>
-        <w:rPr>
-          <w:color w:val="0070C0"/>
-        </w:rPr>
-        <w:t>acacia_door</w:t>
-      </w:r>
-      <w:proofErr w:type="spellEnd"/>
+      <w:r>
+        <w:rPr>
+          <w:color w:val="0070C0"/>
+        </w:rPr>
+        <w:t>campfire</w:t>
+      </w:r>
       <w:r>
         <w:rPr>
           <w:color w:val="0070C0"/>
@@ -637,22 +712,68 @@
         <w:t>}</w:t>
       </w:r>
     </w:p>
-    <w:p/>
-    <w:p>
-      <w:r>
+    <w:p>
+      <w:r>
+        <w:drawing>
+          <wp:inline wp14:editId="23F502E4" wp14:anchorId="6C688E75">
+            <wp:extent cx="6858000" cy="4267200"/>
+            <wp:effectExtent l="0" t="0" r="0" b="0"/>
+            <wp:docPr id="1254048573" name="" title=""/>
+            <wp:cNvGraphicFramePr>
+              <a:graphicFrameLocks noChangeAspect="1"/>
+            </wp:cNvGraphicFramePr>
+            <a:graphic>
+              <a:graphicData uri="http://schemas.openxmlformats.org/drawingml/2006/picture">
+                <pic:pic>
+                  <pic:nvPicPr>
+                    <pic:cNvPr id="0" name=""/>
+                    <pic:cNvPicPr/>
+                  </pic:nvPicPr>
+                  <pic:blipFill>
+                    <a:blip r:embed="Rada83c87e0ea4857">
+                      <a:extLst>
+                        <a:ext xmlns:a="http://schemas.openxmlformats.org/drawingml/2006/main" uri="{28A0092B-C50C-407E-A947-70E740481C1C}">
+                          <a14:useLocalDpi val="0"/>
+                        </a:ext>
+                      </a:extLst>
+                    </a:blip>
+                    <a:stretch>
+                      <a:fillRect/>
+                    </a:stretch>
+                  </pic:blipFill>
+                  <pic:spPr>
+                    <a:xfrm>
+                      <a:off x="0" y="0"/>
+                      <a:ext cx="6858000" cy="4267200"/>
+                    </a:xfrm>
+                    <a:prstGeom prst="rect">
+                      <a:avLst/>
+                    </a:prstGeom>
+                  </pic:spPr>
+                </pic:pic>
+              </a:graphicData>
+            </a:graphic>
+          </wp:inline>
+        </w:drawing>
+      </w:r>
+      <w:r>
+        <w:rPr/>
         <w:t xml:space="preserve">Retourne le document correspondant précisément à </w:t>
       </w:r>
       <w:r>
+        <w:rPr/>
         <w:t>‘</w:t>
       </w:r>
+      <w:r>
+        <w:rPr/>
+        <w:t>acacia_door</w:t>
+      </w:r>
+      <w:r>
+        <w:rPr/>
+        <w:t>’.</w:t>
+      </w:r>
       <w:proofErr w:type="spellStart"/>
-      <w:r>
-        <w:t>acacia_door</w:t>
-      </w:r>
       <w:proofErr w:type="spellEnd"/>
-      <w:r>
-        <w:t>’.</w:t>
-      </w:r>
     </w:p>
     <w:p>
       <w:pPr>
@@ -837,49 +958,102 @@
         <w:t>}</w:t>
       </w:r>
     </w:p>
-    <w:p/>
-    <w:p>
-      <w:r>
+    <w:p>
+      <w:r>
+        <w:drawing>
+          <wp:inline wp14:editId="3A0BFB38" wp14:anchorId="65B9FE03">
+            <wp:extent cx="6858000" cy="4286250"/>
+            <wp:effectExtent l="0" t="0" r="0" b="0"/>
+            <wp:docPr id="1875580614" name="" title=""/>
+            <wp:cNvGraphicFramePr>
+              <a:graphicFrameLocks noChangeAspect="1"/>
+            </wp:cNvGraphicFramePr>
+            <a:graphic>
+              <a:graphicData uri="http://schemas.openxmlformats.org/drawingml/2006/picture">
+                <pic:pic>
+                  <pic:nvPicPr>
+                    <pic:cNvPr id="0" name=""/>
+                    <pic:cNvPicPr/>
+                  </pic:nvPicPr>
+                  <pic:blipFill>
+                    <a:blip r:embed="R47cab1654d7a4c5d">
+                      <a:extLst>
+                        <a:ext xmlns:a="http://schemas.openxmlformats.org/drawingml/2006/main" uri="{28A0092B-C50C-407E-A947-70E740481C1C}">
+                          <a14:useLocalDpi val="0"/>
+                        </a:ext>
+                      </a:extLst>
+                    </a:blip>
+                    <a:stretch>
+                      <a:fillRect/>
+                    </a:stretch>
+                  </pic:blipFill>
+                  <pic:spPr>
+                    <a:xfrm>
+                      <a:off x="0" y="0"/>
+                      <a:ext cx="6858000" cy="4286250"/>
+                    </a:xfrm>
+                    <a:prstGeom prst="rect">
+                      <a:avLst/>
+                    </a:prstGeom>
+                  </pic:spPr>
+                </pic:pic>
+              </a:graphicData>
+            </a:graphic>
+          </wp:inline>
+        </w:drawing>
+      </w:r>
+      <w:r>
+        <w:rPr/>
         <w:t>Retourne tous les items blocs (</w:t>
       </w:r>
+      <w:r>
+        <w:rPr/>
+        <w:t>is_</w:t>
+      </w:r>
+      <w:r>
+        <w:rPr/>
+        <w:t>block</w:t>
+      </w:r>
+      <w:r>
+        <w:rPr/>
+        <w:t>:</w:t>
+      </w:r>
+      <w:r>
+        <w:rPr/>
+        <w:t xml:space="preserve"> </w:t>
+      </w:r>
+      <w:r>
+        <w:rPr/>
+        <w:t>true</w:t>
+      </w:r>
+      <w:r>
+        <w:rPr/>
+        <w:t xml:space="preserve">) dont le matériau est </w:t>
+      </w:r>
+      <w:r>
+        <w:rPr/>
+        <w:t>‘</w:t>
+      </w:r>
+      <w:r>
+        <w:rPr/>
+        <w:t>wood</w:t>
+      </w:r>
+      <w:r>
+        <w:rPr/>
+        <w:t>’</w:t>
+      </w:r>
+      <w:r>
+        <w:rPr/>
+        <w:t>.</w:t>
+      </w:r>
       <w:proofErr w:type="spellStart"/>
-      <w:r>
-        <w:t>is_</w:t>
-      </w:r>
       <w:proofErr w:type="gramStart"/>
-      <w:r>
-        <w:t>block</w:t>
-      </w:r>
       <w:proofErr w:type="spellEnd"/>
-      <w:r>
-        <w:t>:</w:t>
-      </w:r>
       <w:proofErr w:type="gramEnd"/>
-      <w:r>
-        <w:t xml:space="preserve"> </w:t>
-      </w:r>
       <w:proofErr w:type="spellStart"/>
-      <w:r>
-        <w:t>true</w:t>
-      </w:r>
       <w:proofErr w:type="spellEnd"/>
-      <w:r>
-        <w:t xml:space="preserve">) dont le matériau est </w:t>
-      </w:r>
-      <w:r>
-        <w:t>‘</w:t>
-      </w:r>
       <w:proofErr w:type="spellStart"/>
-      <w:r>
-        <w:t>wood</w:t>
-      </w:r>
       <w:proofErr w:type="spellEnd"/>
-      <w:r>
-        <w:t>’</w:t>
-      </w:r>
-      <w:r>
-        <w:t>.</w:t>
-      </w:r>
     </w:p>
     <w:p>
       <w:pPr>
@@ -1050,16 +1224,59 @@
         <w:t>}</w:t>
       </w:r>
     </w:p>
-    <w:p/>
-    <w:p>
-      <w:r>
+    <w:p>
+      <w:r>
+        <w:drawing>
+          <wp:inline wp14:editId="3AEC01D9" wp14:anchorId="77CA66AB">
+            <wp:extent cx="6858000" cy="4267200"/>
+            <wp:effectExtent l="0" t="0" r="0" b="0"/>
+            <wp:docPr id="1772672597" name="" title=""/>
+            <wp:cNvGraphicFramePr>
+              <a:graphicFrameLocks noChangeAspect="1"/>
+            </wp:cNvGraphicFramePr>
+            <a:graphic>
+              <a:graphicData uri="http://schemas.openxmlformats.org/drawingml/2006/picture">
+                <pic:pic>
+                  <pic:nvPicPr>
+                    <pic:cNvPr id="0" name=""/>
+                    <pic:cNvPicPr/>
+                  </pic:nvPicPr>
+                  <pic:blipFill>
+                    <a:blip r:embed="R093f588e0f3d4b79">
+                      <a:extLst>
+                        <a:ext xmlns:a="http://schemas.openxmlformats.org/drawingml/2006/main" uri="{28A0092B-C50C-407E-A947-70E740481C1C}">
+                          <a14:useLocalDpi val="0"/>
+                        </a:ext>
+                      </a:extLst>
+                    </a:blip>
+                    <a:stretch>
+                      <a:fillRect/>
+                    </a:stretch>
+                  </pic:blipFill>
+                  <pic:spPr>
+                    <a:xfrm>
+                      <a:off x="0" y="0"/>
+                      <a:ext cx="6858000" cy="4267200"/>
+                    </a:xfrm>
+                    <a:prstGeom prst="rect">
+                      <a:avLst/>
+                    </a:prstGeom>
+                  </pic:spPr>
+                </pic:pic>
+              </a:graphicData>
+            </a:graphic>
+          </wp:inline>
+        </w:drawing>
+      </w:r>
+      <w:r>
+        <w:rPr/>
         <w:t>Retourne les items non-empilables (souvent uniques), comme les bateaux.</w:t>
       </w:r>
-      <w:bookmarkStart w:id="0" w:name="_GoBack"/>
+      <w:bookmarkStart w:name="_GoBack" w:id="0"/>
       <w:bookmarkEnd w:id="0"/>
     </w:p>
     <w:sectPr>
-      <w:pgSz w:w="12240" w:h="15840"/>
+      <w:pgSz w:w="12240" w:h="15840" w:orient="portrait"/>
       <w:pgMar w:top="720" w:right="720" w:bottom="720" w:left="720" w:header="708" w:footer="708" w:gutter="0"/>
       <w:cols w:space="708"/>
       <w:docGrid w:linePitch="360"/>
@@ -1170,7 +1387,7 @@
   <w:docDefaults>
     <w:rPrDefault>
       <w:rPr>
-        <w:rFonts w:asciiTheme="minorHAnsi" w:eastAsiaTheme="minorHAnsi" w:hAnsiTheme="minorHAnsi" w:cstheme="minorBidi"/>
+        <w:rFonts w:asciiTheme="minorHAnsi" w:hAnsiTheme="minorHAnsi" w:eastAsiaTheme="minorHAnsi" w:cstheme="minorBidi"/>
         <w:sz w:val="22"/>
         <w:szCs w:val="22"/>
         <w:lang w:val="en-US" w:eastAsia="en-US" w:bidi="ar-SA"/>
@@ -1185,14 +1402,14 @@
   <w:latentStyles w:defLockedState="0" w:defUIPriority="99" w:defSemiHidden="0" w:defUnhideWhenUsed="0" w:defQFormat="0" w:count="375">
     <w:lsdException w:name="Normal" w:uiPriority="0" w:qFormat="1"/>
     <w:lsdException w:name="heading 1" w:uiPriority="9" w:qFormat="1"/>
-    <w:lsdException w:name="heading 2" w:semiHidden="1" w:uiPriority="9" w:unhideWhenUsed="1" w:qFormat="1"/>
-    <w:lsdException w:name="heading 3" w:semiHidden="1" w:uiPriority="9" w:unhideWhenUsed="1" w:qFormat="1"/>
-    <w:lsdException w:name="heading 4" w:semiHidden="1" w:uiPriority="9" w:unhideWhenUsed="1" w:qFormat="1"/>
-    <w:lsdException w:name="heading 5" w:semiHidden="1" w:uiPriority="9" w:unhideWhenUsed="1" w:qFormat="1"/>
-    <w:lsdException w:name="heading 6" w:semiHidden="1" w:uiPriority="9" w:unhideWhenUsed="1" w:qFormat="1"/>
-    <w:lsdException w:name="heading 7" w:semiHidden="1" w:uiPriority="9" w:unhideWhenUsed="1" w:qFormat="1"/>
-    <w:lsdException w:name="heading 8" w:semiHidden="1" w:uiPriority="9" w:unhideWhenUsed="1" w:qFormat="1"/>
-    <w:lsdException w:name="heading 9" w:semiHidden="1" w:uiPriority="9" w:unhideWhenUsed="1" w:qFormat="1"/>
+    <w:lsdException w:name="heading 2" w:uiPriority="9" w:semiHidden="1" w:unhideWhenUsed="1" w:qFormat="1"/>
+    <w:lsdException w:name="heading 3" w:uiPriority="9" w:semiHidden="1" w:unhideWhenUsed="1" w:qFormat="1"/>
+    <w:lsdException w:name="heading 4" w:uiPriority="9" w:semiHidden="1" w:unhideWhenUsed="1" w:qFormat="1"/>
+    <w:lsdException w:name="heading 5" w:uiPriority="9" w:semiHidden="1" w:unhideWhenUsed="1" w:qFormat="1"/>
+    <w:lsdException w:name="heading 6" w:uiPriority="9" w:semiHidden="1" w:unhideWhenUsed="1" w:qFormat="1"/>
+    <w:lsdException w:name="heading 7" w:uiPriority="9" w:semiHidden="1" w:unhideWhenUsed="1" w:qFormat="1"/>
+    <w:lsdException w:name="heading 8" w:uiPriority="9" w:semiHidden="1" w:unhideWhenUsed="1" w:qFormat="1"/>
+    <w:lsdException w:name="heading 9" w:uiPriority="9" w:semiHidden="1" w:unhideWhenUsed="1" w:qFormat="1"/>
     <w:lsdException w:name="index 1" w:semiHidden="1" w:unhideWhenUsed="1"/>
     <w:lsdException w:name="index 2" w:semiHidden="1" w:unhideWhenUsed="1"/>
     <w:lsdException w:name="index 3" w:semiHidden="1" w:unhideWhenUsed="1"/>
@@ -1202,22 +1419,22 @@
     <w:lsdException w:name="index 7" w:semiHidden="1" w:unhideWhenUsed="1"/>
     <w:lsdException w:name="index 8" w:semiHidden="1" w:unhideWhenUsed="1"/>
     <w:lsdException w:name="index 9" w:semiHidden="1" w:unhideWhenUsed="1"/>
-    <w:lsdException w:name="toc 1" w:semiHidden="1" w:uiPriority="39" w:unhideWhenUsed="1"/>
-    <w:lsdException w:name="toc 2" w:semiHidden="1" w:uiPriority="39" w:unhideWhenUsed="1"/>
-    <w:lsdException w:name="toc 3" w:semiHidden="1" w:uiPriority="39" w:unhideWhenUsed="1"/>
-    <w:lsdException w:name="toc 4" w:semiHidden="1" w:uiPriority="39" w:unhideWhenUsed="1"/>
-    <w:lsdException w:name="toc 5" w:semiHidden="1" w:uiPriority="39" w:unhideWhenUsed="1"/>
-    <w:lsdException w:name="toc 6" w:semiHidden="1" w:uiPriority="39" w:unhideWhenUsed="1"/>
-    <w:lsdException w:name="toc 7" w:semiHidden="1" w:uiPriority="39" w:unhideWhenUsed="1"/>
-    <w:lsdException w:name="toc 8" w:semiHidden="1" w:uiPriority="39" w:unhideWhenUsed="1"/>
-    <w:lsdException w:name="toc 9" w:semiHidden="1" w:uiPriority="39" w:unhideWhenUsed="1"/>
+    <w:lsdException w:name="toc 1" w:uiPriority="39" w:semiHidden="1" w:unhideWhenUsed="1"/>
+    <w:lsdException w:name="toc 2" w:uiPriority="39" w:semiHidden="1" w:unhideWhenUsed="1"/>
+    <w:lsdException w:name="toc 3" w:uiPriority="39" w:semiHidden="1" w:unhideWhenUsed="1"/>
+    <w:lsdException w:name="toc 4" w:uiPriority="39" w:semiHidden="1" w:unhideWhenUsed="1"/>
+    <w:lsdException w:name="toc 5" w:uiPriority="39" w:semiHidden="1" w:unhideWhenUsed="1"/>
+    <w:lsdException w:name="toc 6" w:uiPriority="39" w:semiHidden="1" w:unhideWhenUsed="1"/>
+    <w:lsdException w:name="toc 7" w:uiPriority="39" w:semiHidden="1" w:unhideWhenUsed="1"/>
+    <w:lsdException w:name="toc 8" w:uiPriority="39" w:semiHidden="1" w:unhideWhenUsed="1"/>
+    <w:lsdException w:name="toc 9" w:uiPriority="39" w:semiHidden="1" w:unhideWhenUsed="1"/>
     <w:lsdException w:name="Normal Indent" w:semiHidden="1" w:unhideWhenUsed="1"/>
     <w:lsdException w:name="footnote text" w:semiHidden="1" w:unhideWhenUsed="1"/>
     <w:lsdException w:name="annotation text" w:semiHidden="1" w:unhideWhenUsed="1"/>
     <w:lsdException w:name="header" w:semiHidden="1" w:unhideWhenUsed="1"/>
     <w:lsdException w:name="footer" w:semiHidden="1" w:unhideWhenUsed="1"/>
     <w:lsdException w:name="index heading" w:semiHidden="1" w:unhideWhenUsed="1"/>
-    <w:lsdException w:name="caption" w:semiHidden="1" w:uiPriority="35" w:unhideWhenUsed="1" w:qFormat="1"/>
+    <w:lsdException w:name="caption" w:uiPriority="35" w:semiHidden="1" w:unhideWhenUsed="1" w:qFormat="1"/>
     <w:lsdException w:name="table of figures" w:semiHidden="1" w:unhideWhenUsed="1"/>
     <w:lsdException w:name="envelope address" w:semiHidden="1" w:unhideWhenUsed="1"/>
     <w:lsdException w:name="envelope return" w:semiHidden="1" w:unhideWhenUsed="1"/>
@@ -1248,7 +1465,7 @@
     <w:lsdException w:name="Title" w:uiPriority="10" w:qFormat="1"/>
     <w:lsdException w:name="Closing" w:semiHidden="1" w:unhideWhenUsed="1"/>
     <w:lsdException w:name="Signature" w:semiHidden="1" w:unhideWhenUsed="1"/>
-    <w:lsdException w:name="Default Paragraph Font" w:semiHidden="1" w:uiPriority="1" w:unhideWhenUsed="1"/>
+    <w:lsdException w:name="Default Paragraph Font" w:uiPriority="1" w:semiHidden="1" w:unhideWhenUsed="1"/>
     <w:lsdException w:name="Body Text" w:semiHidden="1" w:unhideWhenUsed="1"/>
     <w:lsdException w:name="Body Text Indent" w:semiHidden="1" w:unhideWhenUsed="1"/>
     <w:lsdException w:name="List Continue" w:semiHidden="1" w:unhideWhenUsed="1"/>
@@ -1448,8 +1665,8 @@
     <w:lsdException w:name="Subtle Reference" w:uiPriority="31" w:qFormat="1"/>
     <w:lsdException w:name="Intense Reference" w:uiPriority="32" w:qFormat="1"/>
     <w:lsdException w:name="Book Title" w:uiPriority="33" w:qFormat="1"/>
-    <w:lsdException w:name="Bibliography" w:semiHidden="1" w:uiPriority="37" w:unhideWhenUsed="1"/>
-    <w:lsdException w:name="TOC Heading" w:semiHidden="1" w:uiPriority="39" w:unhideWhenUsed="1" w:qFormat="1"/>
+    <w:lsdException w:name="Bibliography" w:uiPriority="37" w:semiHidden="1" w:unhideWhenUsed="1"/>
+    <w:lsdException w:name="TOC Heading" w:uiPriority="39" w:semiHidden="1" w:unhideWhenUsed="1" w:qFormat="1"/>
     <w:lsdException w:name="Plain Table 1" w:uiPriority="41"/>
     <w:lsdException w:name="Plain Table 2" w:uiPriority="42"/>
     <w:lsdException w:name="Plain Table 3" w:uiPriority="43"/>
@@ -1559,7 +1776,7 @@
     <w:lsdException w:name="Hashtag" w:semiHidden="1" w:unhideWhenUsed="1"/>
     <w:lsdException w:name="Unresolved Mention" w:semiHidden="1" w:unhideWhenUsed="1"/>
   </w:latentStyles>
-  <w:style w:type="paragraph" w:default="1" w:styleId="Normal">
+  <w:style w:type="paragraph" w:styleId="Normal" w:default="1">
     <w:name w:val="Normal"/>
     <w:qFormat/>
     <w:rsid w:val="005E749C"/>
@@ -1583,7 +1800,7 @@
       <w:outlineLvl w:val="0"/>
     </w:pPr>
     <w:rPr>
-      <w:rFonts w:asciiTheme="majorHAnsi" w:eastAsiaTheme="majorEastAsia" w:hAnsiTheme="majorHAnsi" w:cstheme="majorBidi"/>
+      <w:rFonts w:asciiTheme="majorHAnsi" w:hAnsiTheme="majorHAnsi" w:eastAsiaTheme="majorEastAsia" w:cstheme="majorBidi"/>
       <w:color w:val="2F5496" w:themeColor="accent1" w:themeShade="BF"/>
       <w:sz w:val="32"/>
       <w:szCs w:val="32"/>
@@ -1605,7 +1822,7 @@
       <w:outlineLvl w:val="1"/>
     </w:pPr>
     <w:rPr>
-      <w:rFonts w:asciiTheme="majorHAnsi" w:eastAsiaTheme="majorEastAsia" w:hAnsiTheme="majorHAnsi" w:cstheme="majorBidi"/>
+      <w:rFonts w:asciiTheme="majorHAnsi" w:hAnsiTheme="majorHAnsi" w:eastAsiaTheme="majorEastAsia" w:cstheme="majorBidi"/>
       <w:color w:val="2F5496" w:themeColor="accent1" w:themeShade="BF"/>
       <w:sz w:val="26"/>
       <w:szCs w:val="26"/>
@@ -1627,18 +1844,18 @@
       <w:outlineLvl w:val="2"/>
     </w:pPr>
     <w:rPr>
-      <w:rFonts w:asciiTheme="majorHAnsi" w:eastAsiaTheme="majorEastAsia" w:hAnsiTheme="majorHAnsi" w:cstheme="majorBidi"/>
+      <w:rFonts w:asciiTheme="majorHAnsi" w:hAnsiTheme="majorHAnsi" w:eastAsiaTheme="majorEastAsia" w:cstheme="majorBidi"/>
       <w:color w:val="1F3763" w:themeColor="accent1" w:themeShade="7F"/>
       <w:szCs w:val="24"/>
     </w:rPr>
   </w:style>
-  <w:style w:type="character" w:default="1" w:styleId="Policepardfaut">
+  <w:style w:type="character" w:styleId="Policepardfaut" w:default="1">
     <w:name w:val="Default Paragraph Font"/>
     <w:uiPriority w:val="1"/>
     <w:semiHidden/>
     <w:unhideWhenUsed/>
   </w:style>
-  <w:style w:type="table" w:default="1" w:styleId="TableauNormal">
+  <w:style w:type="table" w:styleId="TableauNormal" w:default="1">
     <w:name w:val="Normal Table"/>
     <w:uiPriority w:val="99"/>
     <w:semiHidden/>
@@ -1653,7 +1870,7 @@
       </w:tblCellMar>
     </w:tblPr>
   </w:style>
-  <w:style w:type="numbering" w:default="1" w:styleId="Aucuneliste">
+  <w:style w:type="numbering" w:styleId="Aucuneliste" w:default="1">
     <w:name w:val="No List"/>
     <w:uiPriority w:val="99"/>
     <w:semiHidden/>
@@ -1672,21 +1889,21 @@
       <w:contextualSpacing/>
     </w:pPr>
     <w:rPr>
-      <w:rFonts w:asciiTheme="majorHAnsi" w:eastAsiaTheme="majorEastAsia" w:hAnsiTheme="majorHAnsi" w:cstheme="majorBidi"/>
+      <w:rFonts w:asciiTheme="majorHAnsi" w:hAnsiTheme="majorHAnsi" w:eastAsiaTheme="majorEastAsia" w:cstheme="majorBidi"/>
       <w:spacing w:val="-10"/>
       <w:kern w:val="28"/>
       <w:sz w:val="56"/>
       <w:szCs w:val="56"/>
     </w:rPr>
   </w:style>
-  <w:style w:type="character" w:customStyle="1" w:styleId="TitreCar">
+  <w:style w:type="character" w:styleId="TitreCar" w:customStyle="1">
     <w:name w:val="Titre Car"/>
     <w:basedOn w:val="Policepardfaut"/>
     <w:link w:val="Titre"/>
     <w:uiPriority w:val="10"/>
     <w:rsid w:val="00460ADE"/>
     <w:rPr>
-      <w:rFonts w:asciiTheme="majorHAnsi" w:eastAsiaTheme="majorEastAsia" w:hAnsiTheme="majorHAnsi" w:cstheme="majorBidi"/>
+      <w:rFonts w:asciiTheme="majorHAnsi" w:hAnsiTheme="majorHAnsi" w:eastAsiaTheme="majorEastAsia" w:cstheme="majorBidi"/>
       <w:spacing w:val="-10"/>
       <w:kern w:val="28"/>
       <w:sz w:val="56"/>
@@ -1713,7 +1930,7 @@
       <w:spacing w:val="15"/>
     </w:rPr>
   </w:style>
-  <w:style w:type="character" w:customStyle="1" w:styleId="Sous-titreCar">
+  <w:style w:type="character" w:styleId="Sous-titreCar" w:customStyle="1">
     <w:name w:val="Sous-titre Car"/>
     <w:basedOn w:val="Policepardfaut"/>
     <w:link w:val="Sous-titre"/>
@@ -1726,28 +1943,28 @@
       <w:lang w:val="fr-FR"/>
     </w:rPr>
   </w:style>
-  <w:style w:type="character" w:customStyle="1" w:styleId="Titre1Car">
+  <w:style w:type="character" w:styleId="Titre1Car" w:customStyle="1">
     <w:name w:val="Titre 1 Car"/>
     <w:basedOn w:val="Policepardfaut"/>
     <w:link w:val="Titre1"/>
     <w:uiPriority w:val="9"/>
     <w:rsid w:val="00460ADE"/>
     <w:rPr>
-      <w:rFonts w:asciiTheme="majorHAnsi" w:eastAsiaTheme="majorEastAsia" w:hAnsiTheme="majorHAnsi" w:cstheme="majorBidi"/>
+      <w:rFonts w:asciiTheme="majorHAnsi" w:hAnsiTheme="majorHAnsi" w:eastAsiaTheme="majorEastAsia" w:cstheme="majorBidi"/>
       <w:color w:val="2F5496" w:themeColor="accent1" w:themeShade="BF"/>
       <w:sz w:val="32"/>
       <w:szCs w:val="32"/>
       <w:lang w:val="fr-FR"/>
     </w:rPr>
   </w:style>
-  <w:style w:type="character" w:customStyle="1" w:styleId="Titre2Car">
+  <w:style w:type="character" w:styleId="Titre2Car" w:customStyle="1">
     <w:name w:val="Titre 2 Car"/>
     <w:basedOn w:val="Policepardfaut"/>
     <w:link w:val="Titre2"/>
     <w:uiPriority w:val="9"/>
     <w:rsid w:val="00460ADE"/>
     <w:rPr>
-      <w:rFonts w:asciiTheme="majorHAnsi" w:eastAsiaTheme="majorEastAsia" w:hAnsiTheme="majorHAnsi" w:cstheme="majorBidi"/>
+      <w:rFonts w:asciiTheme="majorHAnsi" w:hAnsiTheme="majorHAnsi" w:eastAsiaTheme="majorEastAsia" w:cstheme="majorBidi"/>
       <w:color w:val="2F5496" w:themeColor="accent1" w:themeShade="BF"/>
       <w:sz w:val="26"/>
       <w:szCs w:val="26"/>
@@ -1762,7 +1979,7 @@
     <w:unhideWhenUsed/>
     <w:rsid w:val="00460ADE"/>
     <w:rPr>
-      <w:rFonts w:ascii="Courier New" w:eastAsia="Times New Roman" w:hAnsi="Courier New" w:cs="Courier New"/>
+      <w:rFonts w:ascii="Courier New" w:hAnsi="Courier New" w:eastAsia="Times New Roman" w:cs="Courier New"/>
       <w:sz w:val="20"/>
       <w:szCs w:val="20"/>
     </w:rPr>
@@ -1778,14 +1995,14 @@
       <w:contextualSpacing/>
     </w:pPr>
   </w:style>
-  <w:style w:type="character" w:customStyle="1" w:styleId="Titre3Car">
+  <w:style w:type="character" w:styleId="Titre3Car" w:customStyle="1">
     <w:name w:val="Titre 3 Car"/>
     <w:basedOn w:val="Policepardfaut"/>
     <w:link w:val="Titre3"/>
     <w:uiPriority w:val="9"/>
     <w:rsid w:val="005E749C"/>
     <w:rPr>
-      <w:rFonts w:asciiTheme="majorHAnsi" w:eastAsiaTheme="majorEastAsia" w:hAnsiTheme="majorHAnsi" w:cstheme="majorBidi"/>
+      <w:rFonts w:asciiTheme="majorHAnsi" w:hAnsiTheme="majorHAnsi" w:eastAsiaTheme="majorEastAsia" w:cstheme="majorBidi"/>
       <w:color w:val="1F3763" w:themeColor="accent1" w:themeShade="7F"/>
       <w:sz w:val="24"/>
       <w:szCs w:val="24"/>

</xml_diff>

<commit_message>
rapport with no screen shot
</commit_message>
<xml_diff>
--- a/Rapport.docx
+++ b/Rapport.docx
@@ -89,6 +89,7 @@
         </w:rPr>
       </w:pPr>
       <w:proofErr w:type="spellStart"/>
+      <w:proofErr w:type="gramStart"/>
       <w:r>
         <w:rPr>
           <w:color w:val="4472C4" w:themeColor="accent1"/>
@@ -102,7 +103,15 @@
           <w:color w:val="4472C4" w:themeColor="accent1"/>
           <w:lang w:val="en-GB"/>
         </w:rPr>
-        <w:t>({ name: "</w:t>
+        <w:t>({ name</w:t>
+      </w:r>
+      <w:proofErr w:type="gramEnd"/>
+      <w:r>
+        <w:rPr>
+          <w:color w:val="4472C4" w:themeColor="accent1"/>
+          <w:lang w:val="en-GB"/>
+        </w:rPr>
+        <w:t>: "</w:t>
       </w:r>
       <w:proofErr w:type="spellStart"/>
       <w:r>
@@ -113,12 +122,21 @@
         <w:t>diamond_sword</w:t>
       </w:r>
       <w:proofErr w:type="spellEnd"/>
-      <w:r>
-        <w:rPr>
-          <w:color w:val="4472C4" w:themeColor="accent1"/>
-          <w:lang w:val="en-GB"/>
-        </w:rPr>
-        <w:t>" }).pretty()</w:t>
+      <w:proofErr w:type="gramStart"/>
+      <w:r>
+        <w:rPr>
+          <w:color w:val="4472C4" w:themeColor="accent1"/>
+          <w:lang w:val="en-GB"/>
+        </w:rPr>
+        <w:t>" }).pretty</w:t>
+      </w:r>
+      <w:proofErr w:type="gramEnd"/>
+      <w:r>
+        <w:rPr>
+          <w:color w:val="4472C4" w:themeColor="accent1"/>
+          <w:lang w:val="en-GB"/>
+        </w:rPr>
+        <w:t>()</w:t>
       </w:r>
     </w:p>
     <w:p>
@@ -188,6 +206,7 @@
         </w:rPr>
       </w:pPr>
       <w:proofErr w:type="spellStart"/>
+      <w:proofErr w:type="gramStart"/>
       <w:r>
         <w:rPr>
           <w:color w:val="4472C4" w:themeColor="accent1"/>
@@ -196,6 +215,7 @@
         <w:t>db.itemBlock.find</w:t>
       </w:r>
       <w:proofErr w:type="spellEnd"/>
+      <w:proofErr w:type="gramEnd"/>
       <w:r>
         <w:rPr>
           <w:color w:val="4472C4" w:themeColor="accent1"/>
@@ -218,7 +238,23 @@
           <w:color w:val="4472C4" w:themeColor="accent1"/>
           <w:lang w:val="en-GB"/>
         </w:rPr>
-        <w:t xml:space="preserve">  "recipes.crafting.1": {</w:t>
+        <w:t xml:space="preserve">  "</w:t>
+      </w:r>
+      <w:proofErr w:type="gramStart"/>
+      <w:r>
+        <w:rPr>
+          <w:color w:val="4472C4" w:themeColor="accent1"/>
+          <w:lang w:val="en-GB"/>
+        </w:rPr>
+        <w:t>recipes.crafting</w:t>
+      </w:r>
+      <w:proofErr w:type="gramEnd"/>
+      <w:r>
+        <w:rPr>
+          <w:color w:val="4472C4" w:themeColor="accent1"/>
+          <w:lang w:val="en-GB"/>
+        </w:rPr>
+        <w:t>.1": {</w:t>
       </w:r>
     </w:p>
     <w:p>
@@ -337,6 +373,7 @@
         <w:t xml:space="preserve">          $in: ["diamond", "</w:t>
       </w:r>
       <w:proofErr w:type="spellStart"/>
+      <w:proofErr w:type="gramStart"/>
       <w:r>
         <w:rPr>
           <w:color w:val="4472C4" w:themeColor="accent1"/>
@@ -345,6 +382,7 @@
         <w:t>minecraft:diamond</w:t>
       </w:r>
       <w:proofErr w:type="spellEnd"/>
+      <w:proofErr w:type="gramEnd"/>
       <w:r>
         <w:rPr>
           <w:color w:val="4472C4" w:themeColor="accent1"/>
@@ -510,6 +548,7 @@
         </w:rPr>
       </w:pPr>
       <w:proofErr w:type="spellStart"/>
+      <w:proofErr w:type="gramStart"/>
       <w:r>
         <w:rPr>
           <w:color w:val="4472C4" w:themeColor="accent1"/>
@@ -518,6 +557,7 @@
         <w:t>db.itemBlock.find</w:t>
       </w:r>
       <w:proofErr w:type="spellEnd"/>
+      <w:proofErr w:type="gramEnd"/>
       <w:r>
         <w:rPr>
           <w:color w:val="4472C4" w:themeColor="accent1"/>
@@ -556,9 +596,18 @@
           <w:color w:val="4472C4" w:themeColor="accent1"/>
           <w:lang w:val="en-GB"/>
         </w:rPr>
-        <w:t>: { $</w:t>
-      </w:r>
-      <w:proofErr w:type="spellStart"/>
+        <w:t xml:space="preserve">: </w:t>
+      </w:r>
+      <w:proofErr w:type="gramStart"/>
+      <w:r>
+        <w:rPr>
+          <w:color w:val="4472C4" w:themeColor="accent1"/>
+          <w:lang w:val="en-GB"/>
+        </w:rPr>
+        <w:t>{ $</w:t>
+      </w:r>
+      <w:proofErr w:type="spellStart"/>
+      <w:proofErr w:type="gramEnd"/>
       <w:r>
         <w:rPr>
           <w:color w:val="4472C4" w:themeColor="accent1"/>
@@ -572,24 +621,49 @@
           <w:color w:val="4472C4" w:themeColor="accent1"/>
           <w:lang w:val="en-GB"/>
         </w:rPr>
-        <w:t>: [1, 64] }</w:t>
-      </w:r>
-    </w:p>
-    <w:p>
-      <w:pPr>
-        <w:pStyle w:val="Paragraphedeliste"/>
-        <w:ind w:left="1080"/>
-        <w:rPr>
-          <w:color w:val="4472C4" w:themeColor="accent1"/>
-          <w:lang w:val="en-GB"/>
-        </w:rPr>
-      </w:pPr>
-      <w:r>
-        <w:rPr>
-          <w:color w:val="4472C4" w:themeColor="accent1"/>
-          <w:lang w:val="en-GB"/>
-        </w:rPr>
-        <w:t>}).pretty()</w:t>
+        <w:t>: [1, 64</w:t>
+      </w:r>
+      <w:proofErr w:type="gramStart"/>
+      <w:r>
+        <w:rPr>
+          <w:color w:val="4472C4" w:themeColor="accent1"/>
+          <w:lang w:val="en-GB"/>
+        </w:rPr>
+        <w:t>] }</w:t>
+      </w:r>
+      <w:proofErr w:type="gramEnd"/>
+    </w:p>
+    <w:p>
+      <w:pPr>
+        <w:pStyle w:val="Paragraphedeliste"/>
+        <w:ind w:left="1080"/>
+        <w:rPr>
+          <w:color w:val="4472C4" w:themeColor="accent1"/>
+          <w:lang w:val="en-GB"/>
+        </w:rPr>
+      </w:pPr>
+      <w:r>
+        <w:rPr>
+          <w:color w:val="4472C4" w:themeColor="accent1"/>
+          <w:lang w:val="en-GB"/>
+        </w:rPr>
+        <w:t>}</w:t>
+      </w:r>
+      <w:proofErr w:type="gramStart"/>
+      <w:r>
+        <w:rPr>
+          <w:color w:val="4472C4" w:themeColor="accent1"/>
+          <w:lang w:val="en-GB"/>
+        </w:rPr>
+        <w:t>).pretty</w:t>
+      </w:r>
+      <w:proofErr w:type="gramEnd"/>
+      <w:r>
+        <w:rPr>
+          <w:color w:val="4472C4" w:themeColor="accent1"/>
+          <w:lang w:val="en-GB"/>
+        </w:rPr>
+        <w:t>()</w:t>
       </w:r>
     </w:p>
     <w:p>
@@ -684,20 +758,45 @@
         </w:rPr>
       </w:pPr>
       <w:proofErr w:type="spellStart"/>
-      <w:r>
-        <w:rPr>
-          <w:color w:val="4472C4" w:themeColor="accent1"/>
-          <w:lang w:val="en-GB"/>
-        </w:rPr>
-        <w:t>db.items.find</w:t>
-      </w:r>
-      <w:proofErr w:type="spellEnd"/>
-      <w:r>
-        <w:rPr>
-          <w:color w:val="4472C4" w:themeColor="accent1"/>
-          <w:lang w:val="en-GB"/>
-        </w:rPr>
-        <w:t>({</w:t>
+      <w:proofErr w:type="gramStart"/>
+      <w:r>
+        <w:rPr>
+          <w:color w:val="4472C4" w:themeColor="accent1"/>
+          <w:lang w:val="en-GB"/>
+        </w:rPr>
+        <w:t>db.items</w:t>
+      </w:r>
+      <w:proofErr w:type="gramEnd"/>
+      <w:r>
+        <w:rPr>
+          <w:color w:val="4472C4" w:themeColor="accent1"/>
+          <w:lang w:val="en-GB"/>
+        </w:rPr>
+        <w:t>.</w:t>
+      </w:r>
+      <w:proofErr w:type="gramStart"/>
+      <w:r>
+        <w:rPr>
+          <w:color w:val="4472C4" w:themeColor="accent1"/>
+          <w:lang w:val="en-GB"/>
+        </w:rPr>
+        <w:t>find</w:t>
+      </w:r>
+      <w:proofErr w:type="spellEnd"/>
+      <w:r>
+        <w:rPr>
+          <w:color w:val="4472C4" w:themeColor="accent1"/>
+          <w:lang w:val="en-GB"/>
+        </w:rPr>
+        <w:t>(</w:t>
+      </w:r>
+      <w:proofErr w:type="gramEnd"/>
+      <w:r>
+        <w:rPr>
+          <w:color w:val="4472C4" w:themeColor="accent1"/>
+          <w:lang w:val="en-GB"/>
+        </w:rPr>
+        <w:t>{</w:t>
       </w:r>
     </w:p>
     <w:p>
@@ -764,8 +863,33 @@
           <w:color w:val="4472C4" w:themeColor="accent1"/>
           <w:lang w:val="en-GB"/>
         </w:rPr>
-        <w:t>: { $in: ["doors"] }</w:t>
-      </w:r>
+        <w:t xml:space="preserve">: </w:t>
+      </w:r>
+      <w:proofErr w:type="gramStart"/>
+      <w:r>
+        <w:rPr>
+          <w:color w:val="4472C4" w:themeColor="accent1"/>
+          <w:lang w:val="en-GB"/>
+        </w:rPr>
+        <w:t>{ $</w:t>
+      </w:r>
+      <w:proofErr w:type="gramEnd"/>
+      <w:r>
+        <w:rPr>
+          <w:color w:val="4472C4" w:themeColor="accent1"/>
+          <w:lang w:val="en-GB"/>
+        </w:rPr>
+        <w:t>in: ["doors"</w:t>
+      </w:r>
+      <w:proofErr w:type="gramStart"/>
+      <w:r>
+        <w:rPr>
+          <w:color w:val="4472C4" w:themeColor="accent1"/>
+          <w:lang w:val="en-GB"/>
+        </w:rPr>
+        <w:t>] }</w:t>
+      </w:r>
+      <w:proofErr w:type="gramEnd"/>
     </w:p>
     <w:p>
       <w:pPr>
@@ -843,20 +967,45 @@
         </w:rPr>
       </w:pPr>
       <w:proofErr w:type="spellStart"/>
-      <w:r>
-        <w:rPr>
-          <w:color w:val="4472C4" w:themeColor="accent1"/>
-          <w:lang w:val="en-GB"/>
-        </w:rPr>
-        <w:t>db.items.find</w:t>
-      </w:r>
-      <w:proofErr w:type="spellEnd"/>
-      <w:r>
-        <w:rPr>
-          <w:color w:val="4472C4" w:themeColor="accent1"/>
-          <w:lang w:val="en-GB"/>
-        </w:rPr>
-        <w:t>({</w:t>
+      <w:proofErr w:type="gramStart"/>
+      <w:r>
+        <w:rPr>
+          <w:color w:val="4472C4" w:themeColor="accent1"/>
+          <w:lang w:val="en-GB"/>
+        </w:rPr>
+        <w:t>db.items</w:t>
+      </w:r>
+      <w:proofErr w:type="gramEnd"/>
+      <w:r>
+        <w:rPr>
+          <w:color w:val="4472C4" w:themeColor="accent1"/>
+          <w:lang w:val="en-GB"/>
+        </w:rPr>
+        <w:t>.</w:t>
+      </w:r>
+      <w:proofErr w:type="gramStart"/>
+      <w:r>
+        <w:rPr>
+          <w:color w:val="4472C4" w:themeColor="accent1"/>
+          <w:lang w:val="en-GB"/>
+        </w:rPr>
+        <w:t>find</w:t>
+      </w:r>
+      <w:proofErr w:type="spellEnd"/>
+      <w:r>
+        <w:rPr>
+          <w:color w:val="4472C4" w:themeColor="accent1"/>
+          <w:lang w:val="en-GB"/>
+        </w:rPr>
+        <w:t>(</w:t>
+      </w:r>
+      <w:proofErr w:type="gramEnd"/>
+      <w:r>
+        <w:rPr>
+          <w:color w:val="4472C4" w:themeColor="accent1"/>
+          <w:lang w:val="en-GB"/>
+        </w:rPr>
+        <w:t>{</w:t>
       </w:r>
     </w:p>
     <w:p>
@@ -876,12 +1025,37 @@
         <w:t xml:space="preserve">  "</w:t>
       </w:r>
       <w:proofErr w:type="spellStart"/>
-      <w:r>
-        <w:rPr>
-          <w:color w:val="4472C4" w:themeColor="accent1"/>
-          <w:lang w:val="en-GB"/>
-        </w:rPr>
-        <w:t>block_data.blocks_movement</w:t>
+      <w:proofErr w:type="gramStart"/>
+      <w:r>
+        <w:rPr>
+          <w:color w:val="4472C4" w:themeColor="accent1"/>
+          <w:lang w:val="en-GB"/>
+        </w:rPr>
+        <w:t>block</w:t>
+      </w:r>
+      <w:proofErr w:type="gramEnd"/>
+      <w:r>
+        <w:rPr>
+          <w:color w:val="4472C4" w:themeColor="accent1"/>
+          <w:lang w:val="en-GB"/>
+        </w:rPr>
+        <w:t>_</w:t>
+      </w:r>
+      <w:proofErr w:type="gramStart"/>
+      <w:r>
+        <w:rPr>
+          <w:color w:val="4472C4" w:themeColor="accent1"/>
+          <w:lang w:val="en-GB"/>
+        </w:rPr>
+        <w:t>data.blocks</w:t>
+      </w:r>
+      <w:proofErr w:type="gramEnd"/>
+      <w:r>
+        <w:rPr>
+          <w:color w:val="4472C4" w:themeColor="accent1"/>
+          <w:lang w:val="en-GB"/>
+        </w:rPr>
+        <w:t>_movement</w:t>
       </w:r>
       <w:proofErr w:type="spellEnd"/>
       <w:r>
@@ -970,37 +1144,78 @@
         </w:rPr>
       </w:pPr>
       <w:proofErr w:type="spellStart"/>
-      <w:r>
-        <w:rPr>
-          <w:color w:val="4472C4" w:themeColor="accent1"/>
-          <w:lang w:val="en-GB"/>
-        </w:rPr>
-        <w:t>db.items.countDocuments</w:t>
-      </w:r>
-      <w:proofErr w:type="spellEnd"/>
-      <w:r>
-        <w:rPr>
-          <w:color w:val="4472C4" w:themeColor="accent1"/>
-          <w:lang w:val="en-GB"/>
-        </w:rPr>
-        <w:t>({</w:t>
-      </w:r>
-    </w:p>
-    <w:p>
-      <w:pPr>
-        <w:pStyle w:val="Paragraphedeliste"/>
-        <w:ind w:left="1080"/>
-        <w:rPr>
-          <w:color w:val="4472C4" w:themeColor="accent1"/>
-          <w:lang w:val="en-GB"/>
-        </w:rPr>
-      </w:pPr>
-      <w:r>
-        <w:rPr>
-          <w:color w:val="4472C4" w:themeColor="accent1"/>
-          <w:lang w:val="en-GB"/>
-        </w:rPr>
-        <w:t xml:space="preserve">  name: { $regex: "iron", $options: "</w:t>
+      <w:proofErr w:type="gramStart"/>
+      <w:r>
+        <w:rPr>
+          <w:color w:val="4472C4" w:themeColor="accent1"/>
+          <w:lang w:val="en-GB"/>
+        </w:rPr>
+        <w:t>db.items</w:t>
+      </w:r>
+      <w:proofErr w:type="gramEnd"/>
+      <w:r>
+        <w:rPr>
+          <w:color w:val="4472C4" w:themeColor="accent1"/>
+          <w:lang w:val="en-GB"/>
+        </w:rPr>
+        <w:t>.</w:t>
+      </w:r>
+      <w:proofErr w:type="gramStart"/>
+      <w:r>
+        <w:rPr>
+          <w:color w:val="4472C4" w:themeColor="accent1"/>
+          <w:lang w:val="en-GB"/>
+        </w:rPr>
+        <w:t>countDocuments</w:t>
+      </w:r>
+      <w:proofErr w:type="spellEnd"/>
+      <w:r>
+        <w:rPr>
+          <w:color w:val="4472C4" w:themeColor="accent1"/>
+          <w:lang w:val="en-GB"/>
+        </w:rPr>
+        <w:t>(</w:t>
+      </w:r>
+      <w:proofErr w:type="gramEnd"/>
+      <w:r>
+        <w:rPr>
+          <w:color w:val="4472C4" w:themeColor="accent1"/>
+          <w:lang w:val="en-GB"/>
+        </w:rPr>
+        <w:t>{</w:t>
+      </w:r>
+    </w:p>
+    <w:p>
+      <w:pPr>
+        <w:pStyle w:val="Paragraphedeliste"/>
+        <w:ind w:left="1080"/>
+        <w:rPr>
+          <w:color w:val="4472C4" w:themeColor="accent1"/>
+          <w:lang w:val="en-GB"/>
+        </w:rPr>
+      </w:pPr>
+      <w:r>
+        <w:rPr>
+          <w:color w:val="4472C4" w:themeColor="accent1"/>
+          <w:lang w:val="en-GB"/>
+        </w:rPr>
+        <w:t xml:space="preserve">  name: </w:t>
+      </w:r>
+      <w:proofErr w:type="gramStart"/>
+      <w:r>
+        <w:rPr>
+          <w:color w:val="4472C4" w:themeColor="accent1"/>
+          <w:lang w:val="en-GB"/>
+        </w:rPr>
+        <w:t>{ $</w:t>
+      </w:r>
+      <w:proofErr w:type="gramEnd"/>
+      <w:r>
+        <w:rPr>
+          <w:color w:val="4472C4" w:themeColor="accent1"/>
+          <w:lang w:val="en-GB"/>
+        </w:rPr>
+        <w:t>regex: "iron", $options: "</w:t>
       </w:r>
       <w:proofErr w:type="spellStart"/>
       <w:r>
@@ -1011,6 +1226,7 @@
         <w:t>i</w:t>
       </w:r>
       <w:proofErr w:type="spellEnd"/>
+      <w:proofErr w:type="gramStart"/>
       <w:r>
         <w:rPr>
           <w:color w:val="4472C4" w:themeColor="accent1"/>
@@ -1018,6 +1234,7 @@
         </w:rPr>
         <w:t>" }</w:t>
       </w:r>
+      <w:proofErr w:type="gramEnd"/>
     </w:p>
     <w:p>
       <w:pPr>
@@ -1103,12 +1320,29 @@
         </w:rPr>
       </w:pPr>
       <w:proofErr w:type="spellStart"/>
-      <w:r>
-        <w:rPr>
-          <w:color w:val="4472C4" w:themeColor="accent1"/>
-          <w:lang w:val="en-GB"/>
-        </w:rPr>
-        <w:t>db.items.find</w:t>
+      <w:proofErr w:type="gramStart"/>
+      <w:r>
+        <w:rPr>
+          <w:color w:val="4472C4" w:themeColor="accent1"/>
+          <w:lang w:val="en-GB"/>
+        </w:rPr>
+        <w:t>db.items</w:t>
+      </w:r>
+      <w:proofErr w:type="gramEnd"/>
+      <w:r>
+        <w:rPr>
+          <w:color w:val="4472C4" w:themeColor="accent1"/>
+          <w:lang w:val="en-GB"/>
+        </w:rPr>
+        <w:t>.</w:t>
+      </w:r>
+      <w:proofErr w:type="gramStart"/>
+      <w:r>
+        <w:rPr>
+          <w:color w:val="4472C4" w:themeColor="accent1"/>
+          <w:lang w:val="en-GB"/>
+        </w:rPr>
+        <w:t>find</w:t>
       </w:r>
       <w:proofErr w:type="spellEnd"/>
       <w:r>
@@ -1124,15 +1358,39 @@
           <w:color w:val="4472C4" w:themeColor="accent1"/>
           <w:lang w:val="en-GB"/>
         </w:rPr>
-        <w:t>is_block</w:t>
-      </w:r>
-      <w:proofErr w:type="spellEnd"/>
-      <w:r>
-        <w:rPr>
-          <w:color w:val="4472C4" w:themeColor="accent1"/>
-          <w:lang w:val="en-GB"/>
-        </w:rPr>
-        <w:t>: true })</w:t>
+        <w:t>is</w:t>
+      </w:r>
+      <w:proofErr w:type="gramEnd"/>
+      <w:r>
+        <w:rPr>
+          <w:color w:val="4472C4" w:themeColor="accent1"/>
+          <w:lang w:val="en-GB"/>
+        </w:rPr>
+        <w:t>_block</w:t>
+      </w:r>
+      <w:proofErr w:type="spellEnd"/>
+      <w:r>
+        <w:rPr>
+          <w:color w:val="4472C4" w:themeColor="accent1"/>
+          <w:lang w:val="en-GB"/>
+        </w:rPr>
+        <w:t xml:space="preserve">: </w:t>
+      </w:r>
+      <w:proofErr w:type="gramStart"/>
+      <w:r>
+        <w:rPr>
+          <w:color w:val="4472C4" w:themeColor="accent1"/>
+          <w:lang w:val="en-GB"/>
+        </w:rPr>
+        <w:t>true }</w:t>
+      </w:r>
+      <w:proofErr w:type="gramEnd"/>
+      <w:r>
+        <w:rPr>
+          <w:color w:val="4472C4" w:themeColor="accent1"/>
+          <w:lang w:val="en-GB"/>
+        </w:rPr>
+        <w:t>)</w:t>
       </w:r>
     </w:p>
     <w:p>
@@ -1196,20 +1454,45 @@
         </w:rPr>
       </w:pPr>
       <w:proofErr w:type="spellStart"/>
-      <w:r>
-        <w:rPr>
-          <w:color w:val="4472C4" w:themeColor="accent1"/>
-          <w:lang w:val="en-GB"/>
-        </w:rPr>
-        <w:t>db.items.find</w:t>
-      </w:r>
-      <w:proofErr w:type="spellEnd"/>
-      <w:r>
-        <w:rPr>
-          <w:color w:val="4472C4" w:themeColor="accent1"/>
-          <w:lang w:val="en-GB"/>
-        </w:rPr>
-        <w:t>({</w:t>
+      <w:proofErr w:type="gramStart"/>
+      <w:r>
+        <w:rPr>
+          <w:color w:val="4472C4" w:themeColor="accent1"/>
+          <w:lang w:val="en-GB"/>
+        </w:rPr>
+        <w:t>db.items</w:t>
+      </w:r>
+      <w:proofErr w:type="gramEnd"/>
+      <w:r>
+        <w:rPr>
+          <w:color w:val="4472C4" w:themeColor="accent1"/>
+          <w:lang w:val="en-GB"/>
+        </w:rPr>
+        <w:t>.</w:t>
+      </w:r>
+      <w:proofErr w:type="gramStart"/>
+      <w:r>
+        <w:rPr>
+          <w:color w:val="4472C4" w:themeColor="accent1"/>
+          <w:lang w:val="en-GB"/>
+        </w:rPr>
+        <w:t>find</w:t>
+      </w:r>
+      <w:proofErr w:type="spellEnd"/>
+      <w:r>
+        <w:rPr>
+          <w:color w:val="4472C4" w:themeColor="accent1"/>
+          <w:lang w:val="en-GB"/>
+        </w:rPr>
+        <w:t>(</w:t>
+      </w:r>
+      <w:proofErr w:type="gramEnd"/>
+      <w:r>
+        <w:rPr>
+          <w:color w:val="4472C4" w:themeColor="accent1"/>
+          <w:lang w:val="en-GB"/>
+        </w:rPr>
+        <w:t>{</w:t>
       </w:r>
     </w:p>
     <w:p>
@@ -1243,24 +1526,80 @@
           <w:color w:val="4472C4" w:themeColor="accent1"/>
           <w:lang w:val="en-GB"/>
         </w:rPr>
-        <w:t xml:space="preserve">    { recipes: { $exists: false } },</w:t>
-      </w:r>
-    </w:p>
-    <w:p>
-      <w:pPr>
-        <w:pStyle w:val="Paragraphedeliste"/>
-        <w:ind w:left="1080"/>
-        <w:rPr>
-          <w:color w:val="4472C4" w:themeColor="accent1"/>
-          <w:lang w:val="en-GB"/>
-        </w:rPr>
-      </w:pPr>
-      <w:r>
-        <w:rPr>
-          <w:color w:val="4472C4" w:themeColor="accent1"/>
-          <w:lang w:val="en-GB"/>
-        </w:rPr>
-        <w:t xml:space="preserve">    { "</w:t>
+        <w:t xml:space="preserve">    </w:t>
+      </w:r>
+      <w:proofErr w:type="gramStart"/>
+      <w:r>
+        <w:rPr>
+          <w:color w:val="4472C4" w:themeColor="accent1"/>
+          <w:lang w:val="en-GB"/>
+        </w:rPr>
+        <w:t>{ recipes</w:t>
+      </w:r>
+      <w:proofErr w:type="gramEnd"/>
+      <w:r>
+        <w:rPr>
+          <w:color w:val="4472C4" w:themeColor="accent1"/>
+          <w:lang w:val="en-GB"/>
+        </w:rPr>
+        <w:t xml:space="preserve">: </w:t>
+      </w:r>
+      <w:proofErr w:type="gramStart"/>
+      <w:r>
+        <w:rPr>
+          <w:color w:val="4472C4" w:themeColor="accent1"/>
+          <w:lang w:val="en-GB"/>
+        </w:rPr>
+        <w:t>{ $exists:</w:t>
+      </w:r>
+      <w:proofErr w:type="gramEnd"/>
+      <w:r>
+        <w:rPr>
+          <w:color w:val="4472C4" w:themeColor="accent1"/>
+          <w:lang w:val="en-GB"/>
+        </w:rPr>
+        <w:t xml:space="preserve"> </w:t>
+      </w:r>
+      <w:proofErr w:type="gramStart"/>
+      <w:r>
+        <w:rPr>
+          <w:color w:val="4472C4" w:themeColor="accent1"/>
+          <w:lang w:val="en-GB"/>
+        </w:rPr>
+        <w:t>false }</w:t>
+      </w:r>
+      <w:proofErr w:type="gramEnd"/>
+      <w:r>
+        <w:rPr>
+          <w:color w:val="4472C4" w:themeColor="accent1"/>
+          <w:lang w:val="en-GB"/>
+        </w:rPr>
+        <w:t xml:space="preserve"> },</w:t>
+      </w:r>
+    </w:p>
+    <w:p>
+      <w:pPr>
+        <w:pStyle w:val="Paragraphedeliste"/>
+        <w:ind w:left="1080"/>
+        <w:rPr>
+          <w:color w:val="4472C4" w:themeColor="accent1"/>
+          <w:lang w:val="en-GB"/>
+        </w:rPr>
+      </w:pPr>
+      <w:r>
+        <w:rPr>
+          <w:color w:val="4472C4" w:themeColor="accent1"/>
+          <w:lang w:val="en-GB"/>
+        </w:rPr>
+        <w:t xml:space="preserve">    </w:t>
+      </w:r>
+      <w:proofErr w:type="gramStart"/>
+      <w:r>
+        <w:rPr>
+          <w:color w:val="4472C4" w:themeColor="accent1"/>
+          <w:lang w:val="en-GB"/>
+        </w:rPr>
+        <w:t>{ "</w:t>
       </w:r>
       <w:proofErr w:type="spellStart"/>
       <w:r>
@@ -1271,29 +1610,70 @@
         <w:t>recipes.crafting</w:t>
       </w:r>
       <w:proofErr w:type="spellEnd"/>
-      <w:r>
-        <w:rPr>
-          <w:color w:val="4472C4" w:themeColor="accent1"/>
-          <w:lang w:val="en-GB"/>
-        </w:rPr>
-        <w:t>": { $exists: false } },</w:t>
-      </w:r>
-    </w:p>
-    <w:p>
-      <w:pPr>
-        <w:pStyle w:val="Paragraphedeliste"/>
-        <w:ind w:left="1080"/>
-        <w:rPr>
-          <w:color w:val="4472C4" w:themeColor="accent1"/>
-          <w:lang w:val="en-GB"/>
-        </w:rPr>
-      </w:pPr>
-      <w:r>
-        <w:rPr>
-          <w:color w:val="4472C4" w:themeColor="accent1"/>
-          <w:lang w:val="en-GB"/>
-        </w:rPr>
-        <w:t xml:space="preserve">    { "</w:t>
+      <w:proofErr w:type="gramEnd"/>
+      <w:r>
+        <w:rPr>
+          <w:color w:val="4472C4" w:themeColor="accent1"/>
+          <w:lang w:val="en-GB"/>
+        </w:rPr>
+        <w:t xml:space="preserve">": </w:t>
+      </w:r>
+      <w:proofErr w:type="gramStart"/>
+      <w:r>
+        <w:rPr>
+          <w:color w:val="4472C4" w:themeColor="accent1"/>
+          <w:lang w:val="en-GB"/>
+        </w:rPr>
+        <w:t>{ $exists:</w:t>
+      </w:r>
+      <w:proofErr w:type="gramEnd"/>
+      <w:r>
+        <w:rPr>
+          <w:color w:val="4472C4" w:themeColor="accent1"/>
+          <w:lang w:val="en-GB"/>
+        </w:rPr>
+        <w:t xml:space="preserve"> </w:t>
+      </w:r>
+      <w:proofErr w:type="gramStart"/>
+      <w:r>
+        <w:rPr>
+          <w:color w:val="4472C4" w:themeColor="accent1"/>
+          <w:lang w:val="en-GB"/>
+        </w:rPr>
+        <w:t>false }</w:t>
+      </w:r>
+      <w:proofErr w:type="gramEnd"/>
+      <w:r>
+        <w:rPr>
+          <w:color w:val="4472C4" w:themeColor="accent1"/>
+          <w:lang w:val="en-GB"/>
+        </w:rPr>
+        <w:t xml:space="preserve"> },</w:t>
+      </w:r>
+    </w:p>
+    <w:p>
+      <w:pPr>
+        <w:pStyle w:val="Paragraphedeliste"/>
+        <w:ind w:left="1080"/>
+        <w:rPr>
+          <w:color w:val="4472C4" w:themeColor="accent1"/>
+          <w:lang w:val="en-GB"/>
+        </w:rPr>
+      </w:pPr>
+      <w:r>
+        <w:rPr>
+          <w:color w:val="4472C4" w:themeColor="accent1"/>
+          <w:lang w:val="en-GB"/>
+        </w:rPr>
+        <w:t xml:space="preserve">    </w:t>
+      </w:r>
+      <w:proofErr w:type="gramStart"/>
+      <w:r>
+        <w:rPr>
+          <w:color w:val="4472C4" w:themeColor="accent1"/>
+          <w:lang w:val="en-GB"/>
+        </w:rPr>
+        <w:t>{ "</w:t>
       </w:r>
       <w:proofErr w:type="spellStart"/>
       <w:r>
@@ -1304,12 +1684,45 @@
         <w:t>recipes.crafting</w:t>
       </w:r>
       <w:proofErr w:type="spellEnd"/>
-      <w:r>
-        <w:rPr>
-          <w:color w:val="4472C4" w:themeColor="accent1"/>
-          <w:lang w:val="en-GB"/>
-        </w:rPr>
-        <w:t>": { $size: 0 } }</w:t>
+      <w:proofErr w:type="gramEnd"/>
+      <w:r>
+        <w:rPr>
+          <w:color w:val="4472C4" w:themeColor="accent1"/>
+          <w:lang w:val="en-GB"/>
+        </w:rPr>
+        <w:t xml:space="preserve">": </w:t>
+      </w:r>
+      <w:proofErr w:type="gramStart"/>
+      <w:r>
+        <w:rPr>
+          <w:color w:val="4472C4" w:themeColor="accent1"/>
+          <w:lang w:val="en-GB"/>
+        </w:rPr>
+        <w:t>{ $</w:t>
+      </w:r>
+      <w:proofErr w:type="gramEnd"/>
+      <w:r>
+        <w:rPr>
+          <w:color w:val="4472C4" w:themeColor="accent1"/>
+          <w:lang w:val="en-GB"/>
+        </w:rPr>
+        <w:t xml:space="preserve">size: </w:t>
+      </w:r>
+      <w:proofErr w:type="gramStart"/>
+      <w:r>
+        <w:rPr>
+          <w:color w:val="4472C4" w:themeColor="accent1"/>
+          <w:lang w:val="en-GB"/>
+        </w:rPr>
+        <w:t>0 }</w:t>
+      </w:r>
+      <w:proofErr w:type="gramEnd"/>
+      <w:r>
+        <w:rPr>
+          <w:color w:val="4472C4" w:themeColor="accent1"/>
+          <w:lang w:val="en-GB"/>
+        </w:rPr>
+        <w:t xml:space="preserve"> }</w:t>
       </w:r>
     </w:p>
     <w:p>
@@ -1401,20 +1814,45 @@
         </w:rPr>
       </w:pPr>
       <w:proofErr w:type="spellStart"/>
-      <w:r>
-        <w:rPr>
-          <w:color w:val="4472C4" w:themeColor="accent1"/>
-          <w:lang w:val="en-GB"/>
-        </w:rPr>
-        <w:t>db.items.insertOne</w:t>
-      </w:r>
-      <w:proofErr w:type="spellEnd"/>
-      <w:r>
-        <w:rPr>
-          <w:color w:val="4472C4" w:themeColor="accent1"/>
-          <w:lang w:val="en-GB"/>
-        </w:rPr>
-        <w:t>({</w:t>
+      <w:proofErr w:type="gramStart"/>
+      <w:r>
+        <w:rPr>
+          <w:color w:val="4472C4" w:themeColor="accent1"/>
+          <w:lang w:val="en-GB"/>
+        </w:rPr>
+        <w:t>db.items</w:t>
+      </w:r>
+      <w:proofErr w:type="gramEnd"/>
+      <w:r>
+        <w:rPr>
+          <w:color w:val="4472C4" w:themeColor="accent1"/>
+          <w:lang w:val="en-GB"/>
+        </w:rPr>
+        <w:t>.</w:t>
+      </w:r>
+      <w:proofErr w:type="gramStart"/>
+      <w:r>
+        <w:rPr>
+          <w:color w:val="4472C4" w:themeColor="accent1"/>
+          <w:lang w:val="en-GB"/>
+        </w:rPr>
+        <w:t>insertOne</w:t>
+      </w:r>
+      <w:proofErr w:type="spellEnd"/>
+      <w:r>
+        <w:rPr>
+          <w:color w:val="4472C4" w:themeColor="accent1"/>
+          <w:lang w:val="en-GB"/>
+        </w:rPr>
+        <w:t>(</w:t>
+      </w:r>
+      <w:proofErr w:type="gramEnd"/>
+      <w:r>
+        <w:rPr>
+          <w:color w:val="4472C4" w:themeColor="accent1"/>
+          <w:lang w:val="en-GB"/>
+        </w:rPr>
+        <w:t>{</w:t>
       </w:r>
     </w:p>
     <w:p>
@@ -1497,7 +1935,23 @@
           <w:color w:val="4472C4" w:themeColor="accent1"/>
           <w:lang w:val="en-GB"/>
         </w:rPr>
-        <w:t xml:space="preserve">    "c:foods/vegetables",</w:t>
+        <w:t xml:space="preserve">    "</w:t>
+      </w:r>
+      <w:proofErr w:type="gramStart"/>
+      <w:r>
+        <w:rPr>
+          <w:color w:val="4472C4" w:themeColor="accent1"/>
+          <w:lang w:val="en-GB"/>
+        </w:rPr>
+        <w:t>c:foods</w:t>
+      </w:r>
+      <w:proofErr w:type="gramEnd"/>
+      <w:r>
+        <w:rPr>
+          <w:color w:val="4472C4" w:themeColor="accent1"/>
+          <w:lang w:val="en-GB"/>
+        </w:rPr>
+        <w:t>/vegetables",</w:t>
       </w:r>
     </w:p>
     <w:p>
@@ -1515,7 +1969,23 @@
           <w:lang w:val="en-GB"/>
         </w:rPr>
         <w:lastRenderedPageBreak/>
-        <w:t xml:space="preserve">    "c:foods"</w:t>
+        <w:t xml:space="preserve">    "</w:t>
+      </w:r>
+      <w:proofErr w:type="gramStart"/>
+      <w:r>
+        <w:rPr>
+          <w:color w:val="4472C4" w:themeColor="accent1"/>
+          <w:lang w:val="en-GB"/>
+        </w:rPr>
+        <w:t>c:foods</w:t>
+      </w:r>
+      <w:proofErr w:type="gramEnd"/>
+      <w:r>
+        <w:rPr>
+          <w:color w:val="4472C4" w:themeColor="accent1"/>
+          <w:lang w:val="en-GB"/>
+        </w:rPr>
+        <w:t>"</w:t>
       </w:r>
     </w:p>
     <w:p>
@@ -1700,7 +2170,39 @@
           <w:color w:val="4472C4" w:themeColor="accent1"/>
           <w:lang w:val="en-GB"/>
         </w:rPr>
-        <w:t xml:space="preserve">          '{count:64,id:"minecraft:frite"}'</w:t>
+        <w:t xml:space="preserve">          '{count:</w:t>
+      </w:r>
+      <w:proofErr w:type="gramStart"/>
+      <w:r>
+        <w:rPr>
+          <w:color w:val="4472C4" w:themeColor="accent1"/>
+          <w:lang w:val="en-GB"/>
+        </w:rPr>
+        <w:t>64,id</w:t>
+      </w:r>
+      <w:proofErr w:type="gramEnd"/>
+      <w:r>
+        <w:rPr>
+          <w:color w:val="4472C4" w:themeColor="accent1"/>
+          <w:lang w:val="en-GB"/>
+        </w:rPr>
+        <w:t>:"</w:t>
+      </w:r>
+      <w:proofErr w:type="gramStart"/>
+      <w:r>
+        <w:rPr>
+          <w:color w:val="4472C4" w:themeColor="accent1"/>
+          <w:lang w:val="en-GB"/>
+        </w:rPr>
+        <w:t>minecraft:frite</w:t>
+      </w:r>
+      <w:proofErr w:type="gramEnd"/>
+      <w:r>
+        <w:rPr>
+          <w:color w:val="4472C4" w:themeColor="accent1"/>
+          <w:lang w:val="en-GB"/>
+        </w:rPr>
+        <w:t>"}'</w:t>
       </w:r>
     </w:p>
     <w:p>
@@ -1788,12 +2290,21 @@
         <w:t xml:space="preserve">              "</w:t>
       </w:r>
       <w:proofErr w:type="spellStart"/>
-      <w:r>
-        <w:rPr>
-          <w:color w:val="4472C4" w:themeColor="accent1"/>
-          <w:lang w:val="en-GB"/>
-        </w:rPr>
-        <w:t>iron_sword</w:t>
+      <w:proofErr w:type="gramStart"/>
+      <w:r>
+        <w:rPr>
+          <w:color w:val="4472C4" w:themeColor="accent1"/>
+          <w:lang w:val="en-GB"/>
+        </w:rPr>
+        <w:t>iron</w:t>
+      </w:r>
+      <w:proofErr w:type="gramEnd"/>
+      <w:r>
+        <w:rPr>
+          <w:color w:val="4472C4" w:themeColor="accent1"/>
+          <w:lang w:val="en-GB"/>
+        </w:rPr>
+        <w:t>_sword</w:t>
       </w:r>
       <w:proofErr w:type="spellEnd"/>
       <w:r>
@@ -1835,7 +2346,39 @@
           <w:color w:val="4472C4" w:themeColor="accent1"/>
           <w:lang w:val="en-GB"/>
         </w:rPr>
-        <w:t xml:space="preserve">              '{count:1,id:"minecraft:iron_sword"}'</w:t>
+        <w:t xml:space="preserve">              '{count:</w:t>
+      </w:r>
+      <w:proofErr w:type="gramStart"/>
+      <w:r>
+        <w:rPr>
+          <w:color w:val="4472C4" w:themeColor="accent1"/>
+          <w:lang w:val="en-GB"/>
+        </w:rPr>
+        <w:t>1,id</w:t>
+      </w:r>
+      <w:proofErr w:type="gramEnd"/>
+      <w:r>
+        <w:rPr>
+          <w:color w:val="4472C4" w:themeColor="accent1"/>
+          <w:lang w:val="en-GB"/>
+        </w:rPr>
+        <w:t>:"</w:t>
+      </w:r>
+      <w:proofErr w:type="gramStart"/>
+      <w:r>
+        <w:rPr>
+          <w:color w:val="4472C4" w:themeColor="accent1"/>
+          <w:lang w:val="en-GB"/>
+        </w:rPr>
+        <w:t>minecraft:iron</w:t>
+      </w:r>
+      <w:proofErr w:type="gramEnd"/>
+      <w:r>
+        <w:rPr>
+          <w:color w:val="4472C4" w:themeColor="accent1"/>
+          <w:lang w:val="en-GB"/>
+        </w:rPr>
+        <w:t>_sword"}'</w:t>
       </w:r>
     </w:p>
     <w:p>
@@ -1954,7 +2497,39 @@
           <w:color w:val="4472C4" w:themeColor="accent1"/>
           <w:lang w:val="en-GB"/>
         </w:rPr>
-        <w:t xml:space="preserve">              '{count:8,id:"minecraft:potato"}'</w:t>
+        <w:t xml:space="preserve">              '{count:</w:t>
+      </w:r>
+      <w:proofErr w:type="gramStart"/>
+      <w:r>
+        <w:rPr>
+          <w:color w:val="4472C4" w:themeColor="accent1"/>
+          <w:lang w:val="en-GB"/>
+        </w:rPr>
+        <w:t>8,id</w:t>
+      </w:r>
+      <w:proofErr w:type="gramEnd"/>
+      <w:r>
+        <w:rPr>
+          <w:color w:val="4472C4" w:themeColor="accent1"/>
+          <w:lang w:val="en-GB"/>
+        </w:rPr>
+        <w:t>:"</w:t>
+      </w:r>
+      <w:proofErr w:type="gramStart"/>
+      <w:r>
+        <w:rPr>
+          <w:color w:val="4472C4" w:themeColor="accent1"/>
+          <w:lang w:val="en-GB"/>
+        </w:rPr>
+        <w:t>minecraft:potato</w:t>
+      </w:r>
+      <w:proofErr w:type="gramEnd"/>
+      <w:r>
+        <w:rPr>
+          <w:color w:val="4472C4" w:themeColor="accent1"/>
+          <w:lang w:val="en-GB"/>
+        </w:rPr>
+        <w:t>"}'</w:t>
       </w:r>
     </w:p>
     <w:p>
@@ -2224,20 +2799,45 @@
         </w:rPr>
       </w:pPr>
       <w:proofErr w:type="spellStart"/>
-      <w:r>
-        <w:rPr>
-          <w:color w:val="4472C4" w:themeColor="accent1"/>
-          <w:lang w:val="en-GB"/>
-        </w:rPr>
-        <w:t>db.items.findOne</w:t>
-      </w:r>
-      <w:proofErr w:type="spellEnd"/>
-      <w:r>
-        <w:rPr>
-          <w:color w:val="4472C4" w:themeColor="accent1"/>
-          <w:lang w:val="en-GB"/>
-        </w:rPr>
-        <w:t>({ name: "</w:t>
+      <w:proofErr w:type="gramStart"/>
+      <w:r>
+        <w:rPr>
+          <w:color w:val="4472C4" w:themeColor="accent1"/>
+          <w:lang w:val="en-GB"/>
+        </w:rPr>
+        <w:t>db.items</w:t>
+      </w:r>
+      <w:proofErr w:type="gramEnd"/>
+      <w:r>
+        <w:rPr>
+          <w:color w:val="4472C4" w:themeColor="accent1"/>
+          <w:lang w:val="en-GB"/>
+        </w:rPr>
+        <w:t>.</w:t>
+      </w:r>
+      <w:proofErr w:type="gramStart"/>
+      <w:r>
+        <w:rPr>
+          <w:color w:val="4472C4" w:themeColor="accent1"/>
+          <w:lang w:val="en-GB"/>
+        </w:rPr>
+        <w:t>findOne</w:t>
+      </w:r>
+      <w:proofErr w:type="spellEnd"/>
+      <w:r>
+        <w:rPr>
+          <w:color w:val="4472C4" w:themeColor="accent1"/>
+          <w:lang w:val="en-GB"/>
+        </w:rPr>
+        <w:t>({ name</w:t>
+      </w:r>
+      <w:proofErr w:type="gramEnd"/>
+      <w:r>
+        <w:rPr>
+          <w:color w:val="4472C4" w:themeColor="accent1"/>
+          <w:lang w:val="en-GB"/>
+        </w:rPr>
+        <w:t>: "</w:t>
       </w:r>
       <w:proofErr w:type="spellStart"/>
       <w:r>
@@ -2248,12 +2848,21 @@
         <w:t>acacia_fence_gate</w:t>
       </w:r>
       <w:proofErr w:type="spellEnd"/>
-      <w:r>
-        <w:rPr>
-          <w:color w:val="4472C4" w:themeColor="accent1"/>
-          <w:lang w:val="en-GB"/>
-        </w:rPr>
-        <w:t>" })</w:t>
+      <w:proofErr w:type="gramStart"/>
+      <w:r>
+        <w:rPr>
+          <w:color w:val="4472C4" w:themeColor="accent1"/>
+          <w:lang w:val="en-GB"/>
+        </w:rPr>
+        <w:t>" }</w:t>
+      </w:r>
+      <w:proofErr w:type="gramEnd"/>
+      <w:r>
+        <w:rPr>
+          <w:color w:val="4472C4" w:themeColor="accent1"/>
+          <w:lang w:val="en-GB"/>
+        </w:rPr>
+        <w:t>)</w:t>
       </w:r>
     </w:p>
     <w:p>
@@ -2379,8 +2988,17 @@
           <w:color w:val="0070C0"/>
           <w:lang w:val="en-US"/>
         </w:rPr>
-        <w:t xml:space="preserve">  "query": {</w:t>
-      </w:r>
+        <w:t xml:space="preserve">  "query</w:t>
+      </w:r>
+      <w:proofErr w:type="gramStart"/>
+      <w:r>
+        <w:rPr>
+          <w:color w:val="0070C0"/>
+          <w:lang w:val="en-US"/>
+        </w:rPr>
+        <w:t>": {</w:t>
+      </w:r>
+      <w:proofErr w:type="gramEnd"/>
     </w:p>
     <w:p>
       <w:pPr>
@@ -2395,8 +3013,17 @@
           <w:color w:val="0070C0"/>
           <w:lang w:val="en-US"/>
         </w:rPr>
-        <w:t xml:space="preserve">    "term": {</w:t>
-      </w:r>
+        <w:t xml:space="preserve">    "term</w:t>
+      </w:r>
+      <w:proofErr w:type="gramStart"/>
+      <w:r>
+        <w:rPr>
+          <w:color w:val="0070C0"/>
+          <w:lang w:val="en-US"/>
+        </w:rPr>
+        <w:t>": {</w:t>
+      </w:r>
+      <w:proofErr w:type="gramEnd"/>
     </w:p>
     <w:p>
       <w:pPr>
@@ -2619,8 +3246,17 @@
           <w:color w:val="0070C0"/>
           <w:lang w:val="en-US"/>
         </w:rPr>
-        <w:t xml:space="preserve">  "query": {</w:t>
-      </w:r>
+        <w:t xml:space="preserve">  "query</w:t>
+      </w:r>
+      <w:proofErr w:type="gramStart"/>
+      <w:r>
+        <w:rPr>
+          <w:color w:val="0070C0"/>
+          <w:lang w:val="en-US"/>
+        </w:rPr>
+        <w:t>": {</w:t>
+      </w:r>
+      <w:proofErr w:type="gramEnd"/>
     </w:p>
     <w:p>
       <w:pPr>
@@ -2635,8 +3271,17 @@
           <w:color w:val="0070C0"/>
           <w:lang w:val="en-US"/>
         </w:rPr>
-        <w:t xml:space="preserve">    "term": {</w:t>
-      </w:r>
+        <w:t xml:space="preserve">    "term</w:t>
+      </w:r>
+      <w:proofErr w:type="gramStart"/>
+      <w:r>
+        <w:rPr>
+          <w:color w:val="0070C0"/>
+          <w:lang w:val="en-US"/>
+        </w:rPr>
+        <w:t>": {</w:t>
+      </w:r>
+      <w:proofErr w:type="gramEnd"/>
     </w:p>
     <w:p>
       <w:pPr>
@@ -2827,8 +3472,17 @@
           <w:color w:val="0070C0"/>
           <w:lang w:val="en-US"/>
         </w:rPr>
-        <w:t xml:space="preserve">  "query": {</w:t>
-      </w:r>
+        <w:t xml:space="preserve">  "query</w:t>
+      </w:r>
+      <w:proofErr w:type="gramStart"/>
+      <w:r>
+        <w:rPr>
+          <w:color w:val="0070C0"/>
+          <w:lang w:val="en-US"/>
+        </w:rPr>
+        <w:t>": {</w:t>
+      </w:r>
+      <w:proofErr w:type="gramEnd"/>
     </w:p>
     <w:p>
       <w:pPr>
@@ -2843,8 +3497,17 @@
           <w:color w:val="0070C0"/>
           <w:lang w:val="en-US"/>
         </w:rPr>
-        <w:t xml:space="preserve">    "term": {</w:t>
-      </w:r>
+        <w:t xml:space="preserve">    "term</w:t>
+      </w:r>
+      <w:proofErr w:type="gramStart"/>
+      <w:r>
+        <w:rPr>
+          <w:color w:val="0070C0"/>
+          <w:lang w:val="en-US"/>
+        </w:rPr>
+        <w:t>": {</w:t>
+      </w:r>
+      <w:proofErr w:type="gramEnd"/>
     </w:p>
     <w:p>
       <w:pPr>
@@ -3062,8 +3725,17 @@
           <w:color w:val="0070C0"/>
           <w:lang w:val="en-US"/>
         </w:rPr>
-        <w:t xml:space="preserve">  "query": {</w:t>
-      </w:r>
+        <w:t xml:space="preserve">  "query</w:t>
+      </w:r>
+      <w:proofErr w:type="gramStart"/>
+      <w:r>
+        <w:rPr>
+          <w:color w:val="0070C0"/>
+          <w:lang w:val="en-US"/>
+        </w:rPr>
+        <w:t>": {</w:t>
+      </w:r>
+      <w:proofErr w:type="gramEnd"/>
     </w:p>
     <w:p>
       <w:pPr>
@@ -3078,8 +3750,17 @@
           <w:color w:val="0070C0"/>
           <w:lang w:val="en-US"/>
         </w:rPr>
-        <w:t xml:space="preserve">    "match": {</w:t>
-      </w:r>
+        <w:t xml:space="preserve">    "match</w:t>
+      </w:r>
+      <w:proofErr w:type="gramStart"/>
+      <w:r>
+        <w:rPr>
+          <w:color w:val="0070C0"/>
+          <w:lang w:val="en-US"/>
+        </w:rPr>
+        <w:t>": {</w:t>
+      </w:r>
+      <w:proofErr w:type="gramEnd"/>
     </w:p>
     <w:p>
       <w:pPr>
@@ -3313,8 +3994,17 @@
           <w:color w:val="0070C0"/>
           <w:lang w:val="en-US"/>
         </w:rPr>
-        <w:t xml:space="preserve">  "query": {</w:t>
-      </w:r>
+        <w:t xml:space="preserve">  "query</w:t>
+      </w:r>
+      <w:proofErr w:type="gramStart"/>
+      <w:r>
+        <w:rPr>
+          <w:color w:val="0070C0"/>
+          <w:lang w:val="en-US"/>
+        </w:rPr>
+        <w:t>": {</w:t>
+      </w:r>
+      <w:proofErr w:type="gramEnd"/>
     </w:p>
     <w:p>
       <w:pPr>
@@ -3329,8 +4019,17 @@
           <w:color w:val="0070C0"/>
           <w:lang w:val="en-US"/>
         </w:rPr>
-        <w:t xml:space="preserve">    "term": {</w:t>
-      </w:r>
+        <w:t xml:space="preserve">    "term</w:t>
+      </w:r>
+      <w:proofErr w:type="gramStart"/>
+      <w:r>
+        <w:rPr>
+          <w:color w:val="0070C0"/>
+          <w:lang w:val="en-US"/>
+        </w:rPr>
+        <w:t>": {</w:t>
+      </w:r>
+      <w:proofErr w:type="gramEnd"/>
     </w:p>
     <w:p>
       <w:pPr>

</xml_diff>

<commit_message>
rapport sans toutes les images
</commit_message>
<xml_diff>
--- a/Rapport.docx
+++ b/Rapport.docx
@@ -89,7 +89,6 @@
         </w:rPr>
       </w:pPr>
       <w:proofErr w:type="spellStart"/>
-      <w:proofErr w:type="gramStart"/>
       <w:r>
         <w:rPr>
           <w:color w:val="4472C4" w:themeColor="accent1"/>
@@ -103,15 +102,7 @@
           <w:color w:val="4472C4" w:themeColor="accent1"/>
           <w:lang w:val="en-GB"/>
         </w:rPr>
-        <w:t>({ name</w:t>
-      </w:r>
-      <w:proofErr w:type="gramEnd"/>
-      <w:r>
-        <w:rPr>
-          <w:color w:val="4472C4" w:themeColor="accent1"/>
-          <w:lang w:val="en-GB"/>
-        </w:rPr>
-        <w:t>: "</w:t>
+        <w:t>({ name: "</w:t>
       </w:r>
       <w:proofErr w:type="spellStart"/>
       <w:r>
@@ -122,56 +113,47 @@
         <w:t>diamond_sword</w:t>
       </w:r>
       <w:proofErr w:type="spellEnd"/>
-      <w:proofErr w:type="gramStart"/>
-      <w:r>
-        <w:rPr>
-          <w:color w:val="4472C4" w:themeColor="accent1"/>
-          <w:lang w:val="en-GB"/>
-        </w:rPr>
-        <w:t>" }).pretty</w:t>
-      </w:r>
-      <w:proofErr w:type="gramEnd"/>
-      <w:r>
-        <w:rPr>
-          <w:color w:val="4472C4" w:themeColor="accent1"/>
-          <w:lang w:val="en-GB"/>
-        </w:rPr>
-        <w:t>()</w:t>
-      </w:r>
-    </w:p>
-    <w:p>
-      <w:pPr>
-        <w:pStyle w:val="Paragraphedeliste"/>
-        <w:ind w:left="1080"/>
-        <w:rPr>
-          <w:color w:val="4472C4" w:themeColor="accent1"/>
-          <w:lang w:val="en-GB"/>
-        </w:rPr>
-      </w:pPr>
-    </w:p>
-    <w:p>
-      <w:pPr>
-        <w:pStyle w:val="Paragraphedeliste"/>
-        <w:ind w:left="1080"/>
-        <w:rPr>
-          <w:color w:val="4472C4" w:themeColor="accent1"/>
-        </w:rPr>
-      </w:pPr>
-      <w:r>
-        <w:t xml:space="preserve">Cette requête renvoie tous les </w:t>
-      </w:r>
-      <w:r>
-        <w:t>item</w:t>
-      </w:r>
-      <w:r>
-        <w:t>s</w:t>
-      </w:r>
-      <w:r>
-        <w:t xml:space="preserve"> qui s’appelle </w:t>
-      </w:r>
-      <w:r>
-        <w:t>« épée en diamant »</w:t>
-      </w:r>
+      <w:r>
+        <w:rPr>
+          <w:color w:val="4472C4" w:themeColor="accent1"/>
+          <w:lang w:val="en-GB"/>
+        </w:rPr>
+        <w:t>" }).pretty()</w:t>
+      </w:r>
+    </w:p>
+    <w:p>
+      <w:pPr>
+        <w:pStyle w:val="Paragraphedeliste"/>
+        <w:ind w:left="1080"/>
+        <w:rPr>
+          <w:color w:val="4472C4" w:themeColor="accent1"/>
+          <w:lang w:val="en-GB"/>
+        </w:rPr>
+      </w:pPr>
+    </w:p>
+    <w:p>
+      <w:pPr>
+        <w:pStyle w:val="Paragraphedeliste"/>
+        <w:ind w:left="1080"/>
+        <w:rPr>
+          <w:color w:val="4472C4" w:themeColor="accent1"/>
+        </w:rPr>
+      </w:pPr>
+      <w:r>
+        <w:t xml:space="preserve">Cela retourne tous les items </w:t>
+      </w:r>
+      <w:r>
+        <w:t>qui s’appelle « épée en diamant »</w:t>
+      </w:r>
+    </w:p>
+    <w:p>
+      <w:pPr>
+        <w:pStyle w:val="Paragraphedeliste"/>
+        <w:ind w:left="1080"/>
+        <w:rPr>
+          <w:color w:val="4472C4" w:themeColor="accent1"/>
+        </w:rPr>
+      </w:pPr>
     </w:p>
     <w:p>
       <w:pPr>
@@ -182,10 +164,7 @@
         </w:numPr>
       </w:pPr>
       <w:r>
-        <w:t xml:space="preserve">Trouve tous </w:t>
-      </w:r>
-      <w:r>
-        <w:t xml:space="preserve">les items </w:t>
+        <w:t xml:space="preserve">Trouve tous les items </w:t>
       </w:r>
       <w:proofErr w:type="spellStart"/>
       <w:r>
@@ -206,7 +185,6 @@
         </w:rPr>
       </w:pPr>
       <w:proofErr w:type="spellStart"/>
-      <w:proofErr w:type="gramStart"/>
       <w:r>
         <w:rPr>
           <w:color w:val="4472C4" w:themeColor="accent1"/>
@@ -215,7 +193,6 @@
         <w:t>db.itemBlock.find</w:t>
       </w:r>
       <w:proofErr w:type="spellEnd"/>
-      <w:proofErr w:type="gramEnd"/>
       <w:r>
         <w:rPr>
           <w:color w:val="4472C4" w:themeColor="accent1"/>
@@ -238,23 +215,7 @@
           <w:color w:val="4472C4" w:themeColor="accent1"/>
           <w:lang w:val="en-GB"/>
         </w:rPr>
-        <w:t xml:space="preserve">  "</w:t>
-      </w:r>
-      <w:proofErr w:type="gramStart"/>
-      <w:r>
-        <w:rPr>
-          <w:color w:val="4472C4" w:themeColor="accent1"/>
-          <w:lang w:val="en-GB"/>
-        </w:rPr>
-        <w:t>recipes.crafting</w:t>
-      </w:r>
-      <w:proofErr w:type="gramEnd"/>
-      <w:r>
-        <w:rPr>
-          <w:color w:val="4472C4" w:themeColor="accent1"/>
-          <w:lang w:val="en-GB"/>
-        </w:rPr>
-        <w:t>.1": {</w:t>
+        <w:t xml:space="preserve">  "recipes.crafting.1": {</w:t>
       </w:r>
     </w:p>
     <w:p>
@@ -373,7 +334,6 @@
         <w:t xml:space="preserve">          $in: ["diamond", "</w:t>
       </w:r>
       <w:proofErr w:type="spellStart"/>
-      <w:proofErr w:type="gramStart"/>
       <w:r>
         <w:rPr>
           <w:color w:val="4472C4" w:themeColor="accent1"/>
@@ -382,7 +342,6 @@
         <w:t>minecraft:diamond</w:t>
       </w:r>
       <w:proofErr w:type="spellEnd"/>
-      <w:proofErr w:type="gramEnd"/>
       <w:r>
         <w:rPr>
           <w:color w:val="4472C4" w:themeColor="accent1"/>
@@ -414,30 +373,33 @@
         <w:ind w:left="1080"/>
         <w:rPr>
           <w:color w:val="4472C4" w:themeColor="accent1"/>
-          <w:lang w:val="en-GB"/>
-        </w:rPr>
-      </w:pPr>
-      <w:r>
-        <w:rPr>
-          <w:color w:val="4472C4" w:themeColor="accent1"/>
-          <w:lang w:val="en-GB"/>
-        </w:rPr>
-        <w:t xml:space="preserve">      }</w:t>
-      </w:r>
-    </w:p>
-    <w:p>
-      <w:pPr>
-        <w:pStyle w:val="Paragraphedeliste"/>
-        <w:ind w:left="1080"/>
-        <w:rPr>
-          <w:color w:val="4472C4" w:themeColor="accent1"/>
-          <w:lang w:val="en-GB"/>
-        </w:rPr>
-      </w:pPr>
-      <w:r>
-        <w:rPr>
-          <w:color w:val="4472C4" w:themeColor="accent1"/>
-          <w:lang w:val="en-GB"/>
+        </w:rPr>
+      </w:pPr>
+      <w:r>
+        <w:rPr>
+          <w:color w:val="4472C4" w:themeColor="accent1"/>
+          <w:lang w:val="en-GB"/>
+        </w:rPr>
+        <w:t xml:space="preserve">      </w:t>
+      </w:r>
+      <w:r>
+        <w:rPr>
+          <w:color w:val="4472C4" w:themeColor="accent1"/>
+        </w:rPr>
+        <w:t>}</w:t>
+      </w:r>
+    </w:p>
+    <w:p>
+      <w:pPr>
+        <w:pStyle w:val="Paragraphedeliste"/>
+        <w:ind w:left="1080"/>
+        <w:rPr>
+          <w:color w:val="4472C4" w:themeColor="accent1"/>
+        </w:rPr>
+      </w:pPr>
+      <w:r>
+        <w:rPr>
+          <w:color w:val="4472C4" w:themeColor="accent1"/>
         </w:rPr>
         <w:t xml:space="preserve">    }</w:t>
       </w:r>
@@ -448,13 +410,11 @@
         <w:ind w:left="1080"/>
         <w:rPr>
           <w:color w:val="4472C4" w:themeColor="accent1"/>
-          <w:lang w:val="en-GB"/>
-        </w:rPr>
-      </w:pPr>
-      <w:r>
-        <w:rPr>
-          <w:color w:val="4472C4" w:themeColor="accent1"/>
-          <w:lang w:val="en-GB"/>
+        </w:rPr>
+      </w:pPr>
+      <w:r>
+        <w:rPr>
+          <w:color w:val="4472C4" w:themeColor="accent1"/>
         </w:rPr>
         <w:t xml:space="preserve">  }</w:t>
       </w:r>
@@ -465,46 +425,28 @@
         <w:ind w:left="1080"/>
         <w:rPr>
           <w:color w:val="4472C4" w:themeColor="accent1"/>
-          <w:lang w:val="en-GB"/>
-        </w:rPr>
-      </w:pPr>
-      <w:r>
-        <w:rPr>
-          <w:color w:val="4472C4" w:themeColor="accent1"/>
-          <w:lang w:val="en-GB"/>
+        </w:rPr>
+      </w:pPr>
+      <w:r>
+        <w:rPr>
+          <w:color w:val="4472C4" w:themeColor="accent1"/>
         </w:rPr>
         <w:t>})</w:t>
       </w:r>
     </w:p>
     <w:p>
       <w:pPr>
-        <w:pStyle w:val="Paragraphedeliste"/>
-        <w:ind w:left="1080"/>
-        <w:rPr>
-          <w:color w:val="4472C4" w:themeColor="accent1"/>
-          <w:lang w:val="en-GB"/>
-        </w:rPr>
-      </w:pPr>
-    </w:p>
-    <w:p>
-      <w:pPr>
-        <w:pStyle w:val="Paragraphedeliste"/>
-        <w:ind w:left="1080"/>
-        <w:rPr>
-          <w:color w:val="4472C4" w:themeColor="accent1"/>
-        </w:rPr>
-      </w:pPr>
-      <w:r>
-        <w:t xml:space="preserve">Cette requête renvoie tous les </w:t>
-      </w:r>
-      <w:r>
-        <w:t>item</w:t>
-      </w:r>
-      <w:r>
-        <w:t>s qui</w:t>
-      </w:r>
-      <w:r>
-        <w:t xml:space="preserve"> dans leur </w:t>
+        <w:spacing w:after="0"/>
+        <w:ind w:firstLine="720"/>
+      </w:pPr>
+      <w:r>
+        <w:t xml:space="preserve">Cela retourne tous les items </w:t>
+      </w:r>
+      <w:r>
+        <w:t xml:space="preserve">qui </w:t>
+      </w:r>
+      <w:r>
+        <w:t xml:space="preserve">on besoin de diamant dans leur </w:t>
       </w:r>
       <w:proofErr w:type="spellStart"/>
       <w:r>
@@ -512,16 +454,17 @@
       </w:r>
       <w:proofErr w:type="spellEnd"/>
       <w:r>
-        <w:t xml:space="preserve"> </w:t>
-      </w:r>
-      <w:proofErr w:type="spellStart"/>
-      <w:r>
-        <w:t>on</w:t>
-      </w:r>
-      <w:proofErr w:type="spellEnd"/>
-      <w:r>
-        <w:t xml:space="preserve"> besoin de diamant</w:t>
-      </w:r>
+        <w:t>.</w:t>
+      </w:r>
+    </w:p>
+    <w:p>
+      <w:pPr>
+        <w:pStyle w:val="Paragraphedeliste"/>
+        <w:ind w:left="1080"/>
+        <w:rPr>
+          <w:color w:val="4472C4" w:themeColor="accent1"/>
+        </w:rPr>
+      </w:pPr>
     </w:p>
     <w:p>
       <w:pPr>
@@ -532,23 +475,19 @@
         </w:numPr>
       </w:pPr>
       <w:r>
-        <w:t>Trouver les o</w:t>
-      </w:r>
-      <w:r>
-        <w:t>bjets qui ne se stackent pas à 1 ou 64</w:t>
-      </w:r>
-    </w:p>
-    <w:p>
-      <w:pPr>
-        <w:pStyle w:val="Paragraphedeliste"/>
-        <w:ind w:left="1080"/>
-        <w:rPr>
-          <w:color w:val="4472C4" w:themeColor="accent1"/>
-          <w:lang w:val="en-GB"/>
-        </w:rPr>
-      </w:pPr>
-      <w:proofErr w:type="spellStart"/>
-      <w:proofErr w:type="gramStart"/>
+        <w:t>Trouver les objets qui ne se stackent pas à 1 ou 64</w:t>
+      </w:r>
+    </w:p>
+    <w:p>
+      <w:pPr>
+        <w:pStyle w:val="Paragraphedeliste"/>
+        <w:ind w:left="1080"/>
+        <w:rPr>
+          <w:color w:val="4472C4" w:themeColor="accent1"/>
+          <w:lang w:val="en-GB"/>
+        </w:rPr>
+      </w:pPr>
+      <w:proofErr w:type="spellStart"/>
       <w:r>
         <w:rPr>
           <w:color w:val="4472C4" w:themeColor="accent1"/>
@@ -557,7 +496,6 @@
         <w:t>db.itemBlock.find</w:t>
       </w:r>
       <w:proofErr w:type="spellEnd"/>
-      <w:proofErr w:type="gramEnd"/>
       <w:r>
         <w:rPr>
           <w:color w:val="4472C4" w:themeColor="accent1"/>
@@ -596,18 +534,9 @@
           <w:color w:val="4472C4" w:themeColor="accent1"/>
           <w:lang w:val="en-GB"/>
         </w:rPr>
-        <w:t xml:space="preserve">: </w:t>
-      </w:r>
-      <w:proofErr w:type="gramStart"/>
-      <w:r>
-        <w:rPr>
-          <w:color w:val="4472C4" w:themeColor="accent1"/>
-          <w:lang w:val="en-GB"/>
-        </w:rPr>
-        <w:t>{ $</w:t>
-      </w:r>
-      <w:proofErr w:type="spellStart"/>
-      <w:proofErr w:type="gramEnd"/>
+        <w:t>: { $</w:t>
+      </w:r>
+      <w:proofErr w:type="spellStart"/>
       <w:r>
         <w:rPr>
           <w:color w:val="4472C4" w:themeColor="accent1"/>
@@ -621,74 +550,51 @@
           <w:color w:val="4472C4" w:themeColor="accent1"/>
           <w:lang w:val="en-GB"/>
         </w:rPr>
-        <w:t>: [1, 64</w:t>
-      </w:r>
-      <w:proofErr w:type="gramStart"/>
-      <w:r>
-        <w:rPr>
-          <w:color w:val="4472C4" w:themeColor="accent1"/>
-          <w:lang w:val="en-GB"/>
-        </w:rPr>
-        <w:t>] }</w:t>
-      </w:r>
-      <w:proofErr w:type="gramEnd"/>
-    </w:p>
-    <w:p>
-      <w:pPr>
-        <w:pStyle w:val="Paragraphedeliste"/>
-        <w:ind w:left="1080"/>
-        <w:rPr>
-          <w:color w:val="4472C4" w:themeColor="accent1"/>
-          <w:lang w:val="en-GB"/>
-        </w:rPr>
-      </w:pPr>
-      <w:r>
-        <w:rPr>
-          <w:color w:val="4472C4" w:themeColor="accent1"/>
-          <w:lang w:val="en-GB"/>
-        </w:rPr>
-        <w:t>}</w:t>
-      </w:r>
-      <w:proofErr w:type="gramStart"/>
-      <w:r>
-        <w:rPr>
-          <w:color w:val="4472C4" w:themeColor="accent1"/>
-          <w:lang w:val="en-GB"/>
-        </w:rPr>
-        <w:t>).pretty</w:t>
-      </w:r>
-      <w:proofErr w:type="gramEnd"/>
-      <w:r>
-        <w:rPr>
-          <w:color w:val="4472C4" w:themeColor="accent1"/>
-          <w:lang w:val="en-GB"/>
-        </w:rPr>
-        <w:t>()</w:t>
-      </w:r>
-    </w:p>
-    <w:p>
-      <w:pPr>
-        <w:pStyle w:val="Paragraphedeliste"/>
-        <w:ind w:left="1080"/>
-        <w:rPr>
-          <w:color w:val="4472C4" w:themeColor="accent1"/>
-          <w:lang w:val="en-GB"/>
-        </w:rPr>
-      </w:pPr>
-    </w:p>
-    <w:p>
-      <w:pPr>
-        <w:pStyle w:val="Paragraphedeliste"/>
-        <w:ind w:left="1080"/>
-        <w:rPr>
-          <w:color w:val="4472C4" w:themeColor="accent1"/>
-        </w:rPr>
-      </w:pPr>
-      <w:r>
-        <w:t xml:space="preserve">Cette requête renvoie tous les items qui </w:t>
-      </w:r>
-      <w:r>
-        <w:t>ne se stackent pas à 1 ou 64, donc 16 par exemple</w:t>
+        <w:t>: [1, 64] }</w:t>
+      </w:r>
+    </w:p>
+    <w:p>
+      <w:pPr>
+        <w:pStyle w:val="Paragraphedeliste"/>
+        <w:ind w:left="1080"/>
+        <w:rPr>
+          <w:color w:val="4472C4" w:themeColor="accent1"/>
+          <w:lang w:val="en-GB"/>
+        </w:rPr>
+      </w:pPr>
+      <w:r>
+        <w:rPr>
+          <w:color w:val="4472C4" w:themeColor="accent1"/>
+          <w:lang w:val="en-GB"/>
+        </w:rPr>
+        <w:t>}).pretty()</w:t>
+      </w:r>
+    </w:p>
+    <w:p>
+      <w:pPr>
+        <w:pStyle w:val="Paragraphedeliste"/>
+        <w:ind w:left="1080"/>
+        <w:rPr>
+          <w:color w:val="4472C4" w:themeColor="accent1"/>
+          <w:lang w:val="en-GB"/>
+        </w:rPr>
+      </w:pPr>
+    </w:p>
+    <w:p>
+      <w:pPr>
+        <w:ind w:firstLine="720"/>
+        <w:rPr>
+          <w:color w:val="4472C4" w:themeColor="accent1"/>
+        </w:rPr>
+      </w:pPr>
+      <w:r>
+        <w:t xml:space="preserve">Cela retourne tous les items </w:t>
+      </w:r>
+      <w:r>
+        <w:t xml:space="preserve">qui </w:t>
+      </w:r>
+      <w:r>
+        <w:t>se stack pas en 1 ou 64 donc par exemple 16.</w:t>
       </w:r>
     </w:p>
     <w:p>
@@ -709,13 +615,14 @@
         </w:numPr>
       </w:pPr>
       <w:r>
-        <w:t>Trouver l’</w:t>
-      </w:r>
-      <w:r>
-        <w:t xml:space="preserve">Items contenant </w:t>
-      </w:r>
-      <w:r>
-        <w:t>« </w:t>
+        <w:lastRenderedPageBreak/>
+        <w:t xml:space="preserve">Trouver les </w:t>
+      </w:r>
+      <w:r>
+        <w:t>i</w:t>
+      </w:r>
+      <w:r>
+        <w:t>tems contenant "</w:t>
       </w:r>
       <w:proofErr w:type="spellStart"/>
       <w:r>
@@ -723,10 +630,7 @@
       </w:r>
       <w:proofErr w:type="spellEnd"/>
       <w:r>
-        <w:t xml:space="preserve"> » </w:t>
-      </w:r>
-      <w:r>
-        <w:t xml:space="preserve">et </w:t>
+        <w:t xml:space="preserve">" et </w:t>
       </w:r>
       <w:proofErr w:type="spellStart"/>
       <w:r>
@@ -734,10 +638,7 @@
       </w:r>
       <w:proofErr w:type="spellEnd"/>
       <w:r>
-        <w:t xml:space="preserve"> </w:t>
-      </w:r>
-      <w:r>
-        <w:t>« </w:t>
+        <w:t xml:space="preserve"> "</w:t>
       </w:r>
       <w:proofErr w:type="spellStart"/>
       <w:r>
@@ -745,58 +646,33 @@
       </w:r>
       <w:proofErr w:type="spellEnd"/>
       <w:r>
-        <w:t> »</w:t>
-      </w:r>
-    </w:p>
-    <w:p>
-      <w:pPr>
-        <w:pStyle w:val="Paragraphedeliste"/>
-        <w:ind w:left="1080"/>
-        <w:rPr>
-          <w:color w:val="4472C4" w:themeColor="accent1"/>
-          <w:lang w:val="en-GB"/>
-        </w:rPr>
-      </w:pPr>
-      <w:proofErr w:type="spellStart"/>
-      <w:proofErr w:type="gramStart"/>
-      <w:r>
-        <w:rPr>
-          <w:color w:val="4472C4" w:themeColor="accent1"/>
-          <w:lang w:val="en-GB"/>
-        </w:rPr>
-        <w:t>db.items</w:t>
-      </w:r>
-      <w:proofErr w:type="gramEnd"/>
-      <w:r>
-        <w:rPr>
-          <w:color w:val="4472C4" w:themeColor="accent1"/>
-          <w:lang w:val="en-GB"/>
-        </w:rPr>
-        <w:t>.</w:t>
-      </w:r>
-      <w:proofErr w:type="gramStart"/>
-      <w:r>
-        <w:rPr>
-          <w:color w:val="4472C4" w:themeColor="accent1"/>
-          <w:lang w:val="en-GB"/>
-        </w:rPr>
-        <w:t>find</w:t>
-      </w:r>
-      <w:proofErr w:type="spellEnd"/>
-      <w:r>
-        <w:rPr>
-          <w:color w:val="4472C4" w:themeColor="accent1"/>
-          <w:lang w:val="en-GB"/>
-        </w:rPr>
-        <w:t>(</w:t>
-      </w:r>
-      <w:proofErr w:type="gramEnd"/>
-      <w:r>
-        <w:rPr>
-          <w:color w:val="4472C4" w:themeColor="accent1"/>
-          <w:lang w:val="en-GB"/>
-        </w:rPr>
-        <w:t>{</w:t>
+        <w:t>"</w:t>
+      </w:r>
+    </w:p>
+    <w:p>
+      <w:pPr>
+        <w:pStyle w:val="Paragraphedeliste"/>
+        <w:ind w:left="1080"/>
+        <w:rPr>
+          <w:color w:val="4472C4" w:themeColor="accent1"/>
+          <w:lang w:val="en-GB"/>
+        </w:rPr>
+      </w:pPr>
+      <w:proofErr w:type="spellStart"/>
+      <w:r>
+        <w:rPr>
+          <w:color w:val="4472C4" w:themeColor="accent1"/>
+          <w:lang w:val="en-GB"/>
+        </w:rPr>
+        <w:t>db.items.find</w:t>
+      </w:r>
+      <w:proofErr w:type="spellEnd"/>
+      <w:r>
+        <w:rPr>
+          <w:color w:val="4472C4" w:themeColor="accent1"/>
+          <w:lang w:val="en-GB"/>
+        </w:rPr>
+        <w:t>({</w:t>
       </w:r>
     </w:p>
     <w:p>
@@ -846,7 +722,6 @@
           <w:color w:val="4472C4" w:themeColor="accent1"/>
           <w:lang w:val="en-GB"/>
         </w:rPr>
-        <w:lastRenderedPageBreak/>
         <w:t xml:space="preserve">  </w:t>
       </w:r>
       <w:proofErr w:type="spellStart"/>
@@ -863,33 +738,8 @@
           <w:color w:val="4472C4" w:themeColor="accent1"/>
           <w:lang w:val="en-GB"/>
         </w:rPr>
-        <w:t xml:space="preserve">: </w:t>
-      </w:r>
-      <w:proofErr w:type="gramStart"/>
-      <w:r>
-        <w:rPr>
-          <w:color w:val="4472C4" w:themeColor="accent1"/>
-          <w:lang w:val="en-GB"/>
-        </w:rPr>
-        <w:t>{ $</w:t>
-      </w:r>
-      <w:proofErr w:type="gramEnd"/>
-      <w:r>
-        <w:rPr>
-          <w:color w:val="4472C4" w:themeColor="accent1"/>
-          <w:lang w:val="en-GB"/>
-        </w:rPr>
-        <w:t>in: ["doors"</w:t>
-      </w:r>
-      <w:proofErr w:type="gramStart"/>
-      <w:r>
-        <w:rPr>
-          <w:color w:val="4472C4" w:themeColor="accent1"/>
-          <w:lang w:val="en-GB"/>
-        </w:rPr>
-        <w:t>] }</w:t>
-      </w:r>
-      <w:proofErr w:type="gramEnd"/>
+        <w:t>: { $in: ["doors"] }</w:t>
+      </w:r>
     </w:p>
     <w:p>
       <w:pPr>
@@ -927,20 +777,14 @@
         </w:rPr>
       </w:pPr>
       <w:r>
-        <w:t>Cette requête renvoie tous les items qui</w:t>
-      </w:r>
-      <w:r>
-        <w:t xml:space="preserve"> sont des portes en bois</w:t>
-      </w:r>
-    </w:p>
-    <w:p>
-      <w:pPr>
-        <w:pStyle w:val="Paragraphedeliste"/>
-        <w:ind w:left="1080"/>
-        <w:rPr>
-          <w:color w:val="4472C4" w:themeColor="accent1"/>
-        </w:rPr>
-      </w:pPr>
+        <w:t xml:space="preserve">Cela retourne tous les items </w:t>
+      </w:r>
+      <w:r>
+        <w:t xml:space="preserve">qui </w:t>
+      </w:r>
+      <w:r>
+        <w:t>sont des portes en bois</w:t>
+      </w:r>
     </w:p>
     <w:p>
       <w:pPr>
@@ -951,7 +795,10 @@
         </w:numPr>
       </w:pPr>
       <w:r>
-        <w:t>Trouver les b</w:t>
+        <w:t xml:space="preserve">Trouver </w:t>
+      </w:r>
+      <w:r>
+        <w:t>tous les b</w:t>
       </w:r>
       <w:r>
         <w:t>locks qui peuvent bouger</w:t>
@@ -967,45 +814,20 @@
         </w:rPr>
       </w:pPr>
       <w:proofErr w:type="spellStart"/>
-      <w:proofErr w:type="gramStart"/>
-      <w:r>
-        <w:rPr>
-          <w:color w:val="4472C4" w:themeColor="accent1"/>
-          <w:lang w:val="en-GB"/>
-        </w:rPr>
-        <w:t>db.items</w:t>
-      </w:r>
-      <w:proofErr w:type="gramEnd"/>
-      <w:r>
-        <w:rPr>
-          <w:color w:val="4472C4" w:themeColor="accent1"/>
-          <w:lang w:val="en-GB"/>
-        </w:rPr>
-        <w:t>.</w:t>
-      </w:r>
-      <w:proofErr w:type="gramStart"/>
-      <w:r>
-        <w:rPr>
-          <w:color w:val="4472C4" w:themeColor="accent1"/>
-          <w:lang w:val="en-GB"/>
-        </w:rPr>
-        <w:t>find</w:t>
-      </w:r>
-      <w:proofErr w:type="spellEnd"/>
-      <w:r>
-        <w:rPr>
-          <w:color w:val="4472C4" w:themeColor="accent1"/>
-          <w:lang w:val="en-GB"/>
-        </w:rPr>
-        <w:t>(</w:t>
-      </w:r>
-      <w:proofErr w:type="gramEnd"/>
-      <w:r>
-        <w:rPr>
-          <w:color w:val="4472C4" w:themeColor="accent1"/>
-          <w:lang w:val="en-GB"/>
-        </w:rPr>
-        <w:t>{</w:t>
+      <w:r>
+        <w:rPr>
+          <w:color w:val="4472C4" w:themeColor="accent1"/>
+          <w:lang w:val="en-GB"/>
+        </w:rPr>
+        <w:t>db.items.find</w:t>
+      </w:r>
+      <w:proofErr w:type="spellEnd"/>
+      <w:r>
+        <w:rPr>
+          <w:color w:val="4472C4" w:themeColor="accent1"/>
+          <w:lang w:val="en-GB"/>
+        </w:rPr>
+        <w:t>({</w:t>
       </w:r>
     </w:p>
     <w:p>
@@ -1025,37 +847,12 @@
         <w:t xml:space="preserve">  "</w:t>
       </w:r>
       <w:proofErr w:type="spellStart"/>
-      <w:proofErr w:type="gramStart"/>
-      <w:r>
-        <w:rPr>
-          <w:color w:val="4472C4" w:themeColor="accent1"/>
-          <w:lang w:val="en-GB"/>
-        </w:rPr>
-        <w:t>block</w:t>
-      </w:r>
-      <w:proofErr w:type="gramEnd"/>
-      <w:r>
-        <w:rPr>
-          <w:color w:val="4472C4" w:themeColor="accent1"/>
-          <w:lang w:val="en-GB"/>
-        </w:rPr>
-        <w:t>_</w:t>
-      </w:r>
-      <w:proofErr w:type="gramStart"/>
-      <w:r>
-        <w:rPr>
-          <w:color w:val="4472C4" w:themeColor="accent1"/>
-          <w:lang w:val="en-GB"/>
-        </w:rPr>
-        <w:t>data.blocks</w:t>
-      </w:r>
-      <w:proofErr w:type="gramEnd"/>
-      <w:r>
-        <w:rPr>
-          <w:color w:val="4472C4" w:themeColor="accent1"/>
-          <w:lang w:val="en-GB"/>
-        </w:rPr>
-        <w:t>_movement</w:t>
+      <w:r>
+        <w:rPr>
+          <w:color w:val="4472C4" w:themeColor="accent1"/>
+          <w:lang w:val="en-GB"/>
+        </w:rPr>
+        <w:t>block_data.blocks_movement</w:t>
       </w:r>
       <w:proofErr w:type="spellEnd"/>
       <w:r>
@@ -1102,10 +899,10 @@
         </w:rPr>
       </w:pPr>
       <w:r>
-        <w:t>Cette requête renvoie tous les items qui</w:t>
-      </w:r>
-      <w:r>
-        <w:t xml:space="preserve"> peuvent bouger</w:t>
+        <w:t xml:space="preserve">Cela retourne tous les items </w:t>
+      </w:r>
+      <w:r>
+        <w:t>qui peuvent bouger</w:t>
       </w:r>
     </w:p>
     <w:p>
@@ -1117,13 +914,7 @@
         </w:numPr>
       </w:pPr>
       <w:r>
-        <w:t xml:space="preserve">Compter les documents contenant </w:t>
-      </w:r>
-      <w:r>
-        <w:t>dans leur nom</w:t>
-      </w:r>
-      <w:r>
-        <w:t xml:space="preserve"> « </w:t>
+        <w:t>Compter les documents contenant du « </w:t>
       </w:r>
       <w:proofErr w:type="spellStart"/>
       <w:r>
@@ -1144,78 +935,37 @@
         </w:rPr>
       </w:pPr>
       <w:proofErr w:type="spellStart"/>
-      <w:proofErr w:type="gramStart"/>
-      <w:r>
-        <w:rPr>
-          <w:color w:val="4472C4" w:themeColor="accent1"/>
-          <w:lang w:val="en-GB"/>
-        </w:rPr>
-        <w:t>db.items</w:t>
-      </w:r>
-      <w:proofErr w:type="gramEnd"/>
-      <w:r>
-        <w:rPr>
-          <w:color w:val="4472C4" w:themeColor="accent1"/>
-          <w:lang w:val="en-GB"/>
-        </w:rPr>
-        <w:t>.</w:t>
-      </w:r>
-      <w:proofErr w:type="gramStart"/>
-      <w:r>
-        <w:rPr>
-          <w:color w:val="4472C4" w:themeColor="accent1"/>
-          <w:lang w:val="en-GB"/>
-        </w:rPr>
-        <w:t>countDocuments</w:t>
-      </w:r>
-      <w:proofErr w:type="spellEnd"/>
-      <w:r>
-        <w:rPr>
-          <w:color w:val="4472C4" w:themeColor="accent1"/>
-          <w:lang w:val="en-GB"/>
-        </w:rPr>
-        <w:t>(</w:t>
-      </w:r>
-      <w:proofErr w:type="gramEnd"/>
-      <w:r>
-        <w:rPr>
-          <w:color w:val="4472C4" w:themeColor="accent1"/>
-          <w:lang w:val="en-GB"/>
-        </w:rPr>
-        <w:t>{</w:t>
-      </w:r>
-    </w:p>
-    <w:p>
-      <w:pPr>
-        <w:pStyle w:val="Paragraphedeliste"/>
-        <w:ind w:left="1080"/>
-        <w:rPr>
-          <w:color w:val="4472C4" w:themeColor="accent1"/>
-          <w:lang w:val="en-GB"/>
-        </w:rPr>
-      </w:pPr>
-      <w:r>
-        <w:rPr>
-          <w:color w:val="4472C4" w:themeColor="accent1"/>
-          <w:lang w:val="en-GB"/>
-        </w:rPr>
-        <w:t xml:space="preserve">  name: </w:t>
-      </w:r>
-      <w:proofErr w:type="gramStart"/>
-      <w:r>
-        <w:rPr>
-          <w:color w:val="4472C4" w:themeColor="accent1"/>
-          <w:lang w:val="en-GB"/>
-        </w:rPr>
-        <w:t>{ $</w:t>
-      </w:r>
-      <w:proofErr w:type="gramEnd"/>
-      <w:r>
-        <w:rPr>
-          <w:color w:val="4472C4" w:themeColor="accent1"/>
-          <w:lang w:val="en-GB"/>
-        </w:rPr>
-        <w:t>regex: "iron", $options: "</w:t>
+      <w:r>
+        <w:rPr>
+          <w:color w:val="4472C4" w:themeColor="accent1"/>
+          <w:lang w:val="en-GB"/>
+        </w:rPr>
+        <w:t>db.items.countDocuments</w:t>
+      </w:r>
+      <w:proofErr w:type="spellEnd"/>
+      <w:r>
+        <w:rPr>
+          <w:color w:val="4472C4" w:themeColor="accent1"/>
+          <w:lang w:val="en-GB"/>
+        </w:rPr>
+        <w:t>({</w:t>
+      </w:r>
+    </w:p>
+    <w:p>
+      <w:pPr>
+        <w:pStyle w:val="Paragraphedeliste"/>
+        <w:ind w:left="1080"/>
+        <w:rPr>
+          <w:color w:val="4472C4" w:themeColor="accent1"/>
+          <w:lang w:val="en-GB"/>
+        </w:rPr>
+      </w:pPr>
+      <w:r>
+        <w:rPr>
+          <w:color w:val="4472C4" w:themeColor="accent1"/>
+          <w:lang w:val="en-GB"/>
+        </w:rPr>
+        <w:t xml:space="preserve">  name: { $regex: "iron", $options: "</w:t>
       </w:r>
       <w:proofErr w:type="spellStart"/>
       <w:r>
@@ -1226,7 +976,6 @@
         <w:t>i</w:t>
       </w:r>
       <w:proofErr w:type="spellEnd"/>
-      <w:proofErr w:type="gramStart"/>
       <w:r>
         <w:rPr>
           <w:color w:val="4472C4" w:themeColor="accent1"/>
@@ -1234,21 +983,18 @@
         </w:rPr>
         <w:t>" }</w:t>
       </w:r>
-      <w:proofErr w:type="gramEnd"/>
-    </w:p>
-    <w:p>
-      <w:pPr>
-        <w:pStyle w:val="Paragraphedeliste"/>
-        <w:ind w:left="1080"/>
-        <w:rPr>
-          <w:color w:val="4472C4" w:themeColor="accent1"/>
-          <w:lang w:val="en-GB"/>
-        </w:rPr>
-      </w:pPr>
-      <w:r>
-        <w:rPr>
-          <w:color w:val="4472C4" w:themeColor="accent1"/>
-          <w:lang w:val="en-GB"/>
+    </w:p>
+    <w:p>
+      <w:pPr>
+        <w:pStyle w:val="Paragraphedeliste"/>
+        <w:ind w:left="1080"/>
+        <w:rPr>
+          <w:color w:val="4472C4" w:themeColor="accent1"/>
+        </w:rPr>
+      </w:pPr>
+      <w:r>
+        <w:rPr>
+          <w:color w:val="4472C4" w:themeColor="accent1"/>
         </w:rPr>
         <w:t>});</w:t>
       </w:r>
@@ -1259,23 +1005,13 @@
         <w:ind w:left="1080"/>
         <w:rPr>
           <w:color w:val="4472C4" w:themeColor="accent1"/>
-          <w:lang w:val="en-GB"/>
-        </w:rPr>
-      </w:pPr>
-    </w:p>
-    <w:p>
-      <w:pPr>
-        <w:pStyle w:val="Paragraphedeliste"/>
-        <w:ind w:left="1080"/>
-        <w:rPr>
-          <w:color w:val="4472C4" w:themeColor="accent1"/>
-        </w:rPr>
-      </w:pPr>
-      <w:r>
-        <w:t xml:space="preserve">Cette requête renvoie </w:t>
-      </w:r>
-      <w:r>
-        <w:t>le nombre d’items ayant le mot « </w:t>
+        </w:rPr>
+      </w:pPr>
+      <w:r>
+        <w:t xml:space="preserve">Cela retourne </w:t>
+      </w:r>
+      <w:r>
+        <w:t>le nombre d’item qui on « </w:t>
       </w:r>
       <w:proofErr w:type="spellStart"/>
       <w:r>
@@ -1298,10 +1034,7 @@
         </w:rPr>
       </w:pPr>
       <w:r>
-        <w:t>Trouver</w:t>
-      </w:r>
-      <w:r>
-        <w:t xml:space="preserve"> </w:t>
+        <w:t xml:space="preserve">Chercher </w:t>
       </w:r>
       <w:r>
         <w:t xml:space="preserve">tous </w:t>
@@ -1320,29 +1053,12 @@
         </w:rPr>
       </w:pPr>
       <w:proofErr w:type="spellStart"/>
-      <w:proofErr w:type="gramStart"/>
-      <w:r>
-        <w:rPr>
-          <w:color w:val="4472C4" w:themeColor="accent1"/>
-          <w:lang w:val="en-GB"/>
-        </w:rPr>
-        <w:t>db.items</w:t>
-      </w:r>
-      <w:proofErr w:type="gramEnd"/>
-      <w:r>
-        <w:rPr>
-          <w:color w:val="4472C4" w:themeColor="accent1"/>
-          <w:lang w:val="en-GB"/>
-        </w:rPr>
-        <w:t>.</w:t>
-      </w:r>
-      <w:proofErr w:type="gramStart"/>
-      <w:r>
-        <w:rPr>
-          <w:color w:val="4472C4" w:themeColor="accent1"/>
-          <w:lang w:val="en-GB"/>
-        </w:rPr>
-        <w:t>find</w:t>
+      <w:r>
+        <w:rPr>
+          <w:color w:val="4472C4" w:themeColor="accent1"/>
+          <w:lang w:val="en-GB"/>
+        </w:rPr>
+        <w:t>db.items.find</w:t>
       </w:r>
       <w:proofErr w:type="spellEnd"/>
       <w:r>
@@ -1358,64 +1074,43 @@
           <w:color w:val="4472C4" w:themeColor="accent1"/>
           <w:lang w:val="en-GB"/>
         </w:rPr>
-        <w:t>is</w:t>
-      </w:r>
-      <w:proofErr w:type="gramEnd"/>
-      <w:r>
-        <w:rPr>
-          <w:color w:val="4472C4" w:themeColor="accent1"/>
-          <w:lang w:val="en-GB"/>
-        </w:rPr>
-        <w:t>_block</w:t>
-      </w:r>
-      <w:proofErr w:type="spellEnd"/>
-      <w:r>
-        <w:rPr>
-          <w:color w:val="4472C4" w:themeColor="accent1"/>
-          <w:lang w:val="en-GB"/>
-        </w:rPr>
-        <w:t xml:space="preserve">: </w:t>
-      </w:r>
-      <w:proofErr w:type="gramStart"/>
-      <w:r>
-        <w:rPr>
-          <w:color w:val="4472C4" w:themeColor="accent1"/>
-          <w:lang w:val="en-GB"/>
-        </w:rPr>
-        <w:t>true }</w:t>
-      </w:r>
-      <w:proofErr w:type="gramEnd"/>
-      <w:r>
-        <w:rPr>
-          <w:color w:val="4472C4" w:themeColor="accent1"/>
-          <w:lang w:val="en-GB"/>
-        </w:rPr>
-        <w:t>)</w:t>
-      </w:r>
-    </w:p>
-    <w:p>
-      <w:pPr>
-        <w:pStyle w:val="Paragraphedeliste"/>
-        <w:ind w:left="1080"/>
-        <w:rPr>
-          <w:color w:val="4472C4" w:themeColor="accent1"/>
-          <w:lang w:val="en-GB"/>
-        </w:rPr>
-      </w:pPr>
-    </w:p>
-    <w:p>
-      <w:pPr>
-        <w:pStyle w:val="Paragraphedeliste"/>
-        <w:ind w:left="1080"/>
-        <w:rPr>
-          <w:color w:val="4472C4" w:themeColor="accent1"/>
-        </w:rPr>
-      </w:pPr>
-      <w:r>
-        <w:t>Cette requête renvoie tous les items</w:t>
-      </w:r>
-      <w:r>
-        <w:t xml:space="preserve"> qui sont des blocs</w:t>
+        <w:t>is_block</w:t>
+      </w:r>
+      <w:proofErr w:type="spellEnd"/>
+      <w:r>
+        <w:rPr>
+          <w:color w:val="4472C4" w:themeColor="accent1"/>
+          <w:lang w:val="en-GB"/>
+        </w:rPr>
+        <w:t>: true })</w:t>
+      </w:r>
+    </w:p>
+    <w:p>
+      <w:pPr>
+        <w:pStyle w:val="Paragraphedeliste"/>
+        <w:ind w:left="1080"/>
+        <w:rPr>
+          <w:color w:val="4472C4" w:themeColor="accent1"/>
+          <w:lang w:val="en-GB"/>
+        </w:rPr>
+      </w:pPr>
+    </w:p>
+    <w:p>
+      <w:pPr>
+        <w:pStyle w:val="Paragraphedeliste"/>
+        <w:ind w:left="1080"/>
+        <w:rPr>
+          <w:color w:val="4472C4" w:themeColor="accent1"/>
+        </w:rPr>
+      </w:pPr>
+      <w:r>
+        <w:t xml:space="preserve">Cela retourne tous les items </w:t>
+      </w:r>
+      <w:r>
+        <w:t xml:space="preserve">qui </w:t>
+      </w:r>
+      <w:r>
+        <w:t>sont des blocs</w:t>
       </w:r>
     </w:p>
     <w:p>
@@ -1427,16 +1122,10 @@
         </w:numPr>
       </w:pPr>
       <w:r>
-        <w:t>Trouver</w:t>
-      </w:r>
-      <w:r>
-        <w:t xml:space="preserve"> </w:t>
-      </w:r>
-      <w:r>
-        <w:t>les i</w:t>
-      </w:r>
-      <w:r>
-        <w:t xml:space="preserve">tems non </w:t>
+        <w:t xml:space="preserve">Trouver les </w:t>
+      </w:r>
+      <w:r>
+        <w:t xml:space="preserve">Items non </w:t>
       </w:r>
       <w:proofErr w:type="spellStart"/>
       <w:r>
@@ -1454,45 +1143,20 @@
         </w:rPr>
       </w:pPr>
       <w:proofErr w:type="spellStart"/>
-      <w:proofErr w:type="gramStart"/>
-      <w:r>
-        <w:rPr>
-          <w:color w:val="4472C4" w:themeColor="accent1"/>
-          <w:lang w:val="en-GB"/>
-        </w:rPr>
-        <w:t>db.items</w:t>
-      </w:r>
-      <w:proofErr w:type="gramEnd"/>
-      <w:r>
-        <w:rPr>
-          <w:color w:val="4472C4" w:themeColor="accent1"/>
-          <w:lang w:val="en-GB"/>
-        </w:rPr>
-        <w:t>.</w:t>
-      </w:r>
-      <w:proofErr w:type="gramStart"/>
-      <w:r>
-        <w:rPr>
-          <w:color w:val="4472C4" w:themeColor="accent1"/>
-          <w:lang w:val="en-GB"/>
-        </w:rPr>
-        <w:t>find</w:t>
-      </w:r>
-      <w:proofErr w:type="spellEnd"/>
-      <w:r>
-        <w:rPr>
-          <w:color w:val="4472C4" w:themeColor="accent1"/>
-          <w:lang w:val="en-GB"/>
-        </w:rPr>
-        <w:t>(</w:t>
-      </w:r>
-      <w:proofErr w:type="gramEnd"/>
-      <w:r>
-        <w:rPr>
-          <w:color w:val="4472C4" w:themeColor="accent1"/>
-          <w:lang w:val="en-GB"/>
-        </w:rPr>
-        <w:t>{</w:t>
+      <w:r>
+        <w:rPr>
+          <w:color w:val="4472C4" w:themeColor="accent1"/>
+          <w:lang w:val="en-GB"/>
+        </w:rPr>
+        <w:t>db.items.find</w:t>
+      </w:r>
+      <w:proofErr w:type="spellEnd"/>
+      <w:r>
+        <w:rPr>
+          <w:color w:val="4472C4" w:themeColor="accent1"/>
+          <w:lang w:val="en-GB"/>
+        </w:rPr>
+        <w:t>({</w:t>
       </w:r>
     </w:p>
     <w:p>
@@ -1526,80 +1190,24 @@
           <w:color w:val="4472C4" w:themeColor="accent1"/>
           <w:lang w:val="en-GB"/>
         </w:rPr>
-        <w:t xml:space="preserve">    </w:t>
-      </w:r>
-      <w:proofErr w:type="gramStart"/>
-      <w:r>
-        <w:rPr>
-          <w:color w:val="4472C4" w:themeColor="accent1"/>
-          <w:lang w:val="en-GB"/>
-        </w:rPr>
-        <w:t>{ recipes</w:t>
-      </w:r>
-      <w:proofErr w:type="gramEnd"/>
-      <w:r>
-        <w:rPr>
-          <w:color w:val="4472C4" w:themeColor="accent1"/>
-          <w:lang w:val="en-GB"/>
-        </w:rPr>
-        <w:t xml:space="preserve">: </w:t>
-      </w:r>
-      <w:proofErr w:type="gramStart"/>
-      <w:r>
-        <w:rPr>
-          <w:color w:val="4472C4" w:themeColor="accent1"/>
-          <w:lang w:val="en-GB"/>
-        </w:rPr>
-        <w:t>{ $exists:</w:t>
-      </w:r>
-      <w:proofErr w:type="gramEnd"/>
-      <w:r>
-        <w:rPr>
-          <w:color w:val="4472C4" w:themeColor="accent1"/>
-          <w:lang w:val="en-GB"/>
-        </w:rPr>
-        <w:t xml:space="preserve"> </w:t>
-      </w:r>
-      <w:proofErr w:type="gramStart"/>
-      <w:r>
-        <w:rPr>
-          <w:color w:val="4472C4" w:themeColor="accent1"/>
-          <w:lang w:val="en-GB"/>
-        </w:rPr>
-        <w:t>false }</w:t>
-      </w:r>
-      <w:proofErr w:type="gramEnd"/>
-      <w:r>
-        <w:rPr>
-          <w:color w:val="4472C4" w:themeColor="accent1"/>
-          <w:lang w:val="en-GB"/>
-        </w:rPr>
-        <w:t xml:space="preserve"> },</w:t>
-      </w:r>
-    </w:p>
-    <w:p>
-      <w:pPr>
-        <w:pStyle w:val="Paragraphedeliste"/>
-        <w:ind w:left="1080"/>
-        <w:rPr>
-          <w:color w:val="4472C4" w:themeColor="accent1"/>
-          <w:lang w:val="en-GB"/>
-        </w:rPr>
-      </w:pPr>
-      <w:r>
-        <w:rPr>
-          <w:color w:val="4472C4" w:themeColor="accent1"/>
-          <w:lang w:val="en-GB"/>
-        </w:rPr>
-        <w:t xml:space="preserve">    </w:t>
-      </w:r>
-      <w:proofErr w:type="gramStart"/>
-      <w:r>
-        <w:rPr>
-          <w:color w:val="4472C4" w:themeColor="accent1"/>
-          <w:lang w:val="en-GB"/>
-        </w:rPr>
-        <w:t>{ "</w:t>
+        <w:t xml:space="preserve">    { recipes: { $exists: false } },</w:t>
+      </w:r>
+    </w:p>
+    <w:p>
+      <w:pPr>
+        <w:pStyle w:val="Paragraphedeliste"/>
+        <w:ind w:left="1080"/>
+        <w:rPr>
+          <w:color w:val="4472C4" w:themeColor="accent1"/>
+          <w:lang w:val="en-GB"/>
+        </w:rPr>
+      </w:pPr>
+      <w:r>
+        <w:rPr>
+          <w:color w:val="4472C4" w:themeColor="accent1"/>
+          <w:lang w:val="en-GB"/>
+        </w:rPr>
+        <w:t xml:space="preserve">    { "</w:t>
       </w:r>
       <w:proofErr w:type="spellStart"/>
       <w:r>
@@ -1610,70 +1218,29 @@
         <w:t>recipes.crafting</w:t>
       </w:r>
       <w:proofErr w:type="spellEnd"/>
-      <w:proofErr w:type="gramEnd"/>
-      <w:r>
-        <w:rPr>
-          <w:color w:val="4472C4" w:themeColor="accent1"/>
-          <w:lang w:val="en-GB"/>
-        </w:rPr>
-        <w:t xml:space="preserve">": </w:t>
-      </w:r>
-      <w:proofErr w:type="gramStart"/>
-      <w:r>
-        <w:rPr>
-          <w:color w:val="4472C4" w:themeColor="accent1"/>
-          <w:lang w:val="en-GB"/>
-        </w:rPr>
-        <w:t>{ $exists:</w:t>
-      </w:r>
-      <w:proofErr w:type="gramEnd"/>
-      <w:r>
-        <w:rPr>
-          <w:color w:val="4472C4" w:themeColor="accent1"/>
-          <w:lang w:val="en-GB"/>
-        </w:rPr>
-        <w:t xml:space="preserve"> </w:t>
-      </w:r>
-      <w:proofErr w:type="gramStart"/>
-      <w:r>
-        <w:rPr>
-          <w:color w:val="4472C4" w:themeColor="accent1"/>
-          <w:lang w:val="en-GB"/>
-        </w:rPr>
-        <w:t>false }</w:t>
-      </w:r>
-      <w:proofErr w:type="gramEnd"/>
-      <w:r>
-        <w:rPr>
-          <w:color w:val="4472C4" w:themeColor="accent1"/>
-          <w:lang w:val="en-GB"/>
-        </w:rPr>
-        <w:t xml:space="preserve"> },</w:t>
-      </w:r>
-    </w:p>
-    <w:p>
-      <w:pPr>
-        <w:pStyle w:val="Paragraphedeliste"/>
-        <w:ind w:left="1080"/>
-        <w:rPr>
-          <w:color w:val="4472C4" w:themeColor="accent1"/>
-          <w:lang w:val="en-GB"/>
-        </w:rPr>
-      </w:pPr>
-      <w:r>
-        <w:rPr>
-          <w:color w:val="4472C4" w:themeColor="accent1"/>
-          <w:lang w:val="en-GB"/>
-        </w:rPr>
-        <w:t xml:space="preserve">    </w:t>
-      </w:r>
-      <w:proofErr w:type="gramStart"/>
-      <w:r>
-        <w:rPr>
-          <w:color w:val="4472C4" w:themeColor="accent1"/>
-          <w:lang w:val="en-GB"/>
-        </w:rPr>
-        <w:t>{ "</w:t>
+      <w:r>
+        <w:rPr>
+          <w:color w:val="4472C4" w:themeColor="accent1"/>
+          <w:lang w:val="en-GB"/>
+        </w:rPr>
+        <w:t>": { $exists: false } },</w:t>
+      </w:r>
+    </w:p>
+    <w:p>
+      <w:pPr>
+        <w:pStyle w:val="Paragraphedeliste"/>
+        <w:ind w:left="1080"/>
+        <w:rPr>
+          <w:color w:val="4472C4" w:themeColor="accent1"/>
+          <w:lang w:val="en-GB"/>
+        </w:rPr>
+      </w:pPr>
+      <w:r>
+        <w:rPr>
+          <w:color w:val="4472C4" w:themeColor="accent1"/>
+          <w:lang w:val="en-GB"/>
+        </w:rPr>
+        <w:t xml:space="preserve">    { "</w:t>
       </w:r>
       <w:proofErr w:type="spellStart"/>
       <w:r>
@@ -1684,45 +1251,12 @@
         <w:t>recipes.crafting</w:t>
       </w:r>
       <w:proofErr w:type="spellEnd"/>
-      <w:proofErr w:type="gramEnd"/>
-      <w:r>
-        <w:rPr>
-          <w:color w:val="4472C4" w:themeColor="accent1"/>
-          <w:lang w:val="en-GB"/>
-        </w:rPr>
-        <w:t xml:space="preserve">": </w:t>
-      </w:r>
-      <w:proofErr w:type="gramStart"/>
-      <w:r>
-        <w:rPr>
-          <w:color w:val="4472C4" w:themeColor="accent1"/>
-          <w:lang w:val="en-GB"/>
-        </w:rPr>
-        <w:t>{ $</w:t>
-      </w:r>
-      <w:proofErr w:type="gramEnd"/>
-      <w:r>
-        <w:rPr>
-          <w:color w:val="4472C4" w:themeColor="accent1"/>
-          <w:lang w:val="en-GB"/>
-        </w:rPr>
-        <w:t xml:space="preserve">size: </w:t>
-      </w:r>
-      <w:proofErr w:type="gramStart"/>
-      <w:r>
-        <w:rPr>
-          <w:color w:val="4472C4" w:themeColor="accent1"/>
-          <w:lang w:val="en-GB"/>
-        </w:rPr>
-        <w:t>0 }</w:t>
-      </w:r>
-      <w:proofErr w:type="gramEnd"/>
-      <w:r>
-        <w:rPr>
-          <w:color w:val="4472C4" w:themeColor="accent1"/>
-          <w:lang w:val="en-GB"/>
-        </w:rPr>
-        <w:t xml:space="preserve"> }</w:t>
+      <w:r>
+        <w:rPr>
+          <w:color w:val="4472C4" w:themeColor="accent1"/>
+          <w:lang w:val="en-GB"/>
+        </w:rPr>
+        <w:t>": { $size: 0 } }</w:t>
       </w:r>
     </w:p>
     <w:p>
@@ -1778,10 +1312,10 @@
         </w:rPr>
       </w:pPr>
       <w:r>
-        <w:t>Cette requête renvoie tous les items</w:t>
-      </w:r>
-      <w:r>
-        <w:t xml:space="preserve"> non </w:t>
+        <w:t xml:space="preserve">Cela retourne tous les items </w:t>
+      </w:r>
+      <w:r>
+        <w:t xml:space="preserve">non </w:t>
       </w:r>
       <w:proofErr w:type="spellStart"/>
       <w:r>
@@ -1814,45 +1348,20 @@
         </w:rPr>
       </w:pPr>
       <w:proofErr w:type="spellStart"/>
-      <w:proofErr w:type="gramStart"/>
-      <w:r>
-        <w:rPr>
-          <w:color w:val="4472C4" w:themeColor="accent1"/>
-          <w:lang w:val="en-GB"/>
-        </w:rPr>
-        <w:t>db.items</w:t>
-      </w:r>
-      <w:proofErr w:type="gramEnd"/>
-      <w:r>
-        <w:rPr>
-          <w:color w:val="4472C4" w:themeColor="accent1"/>
-          <w:lang w:val="en-GB"/>
-        </w:rPr>
-        <w:t>.</w:t>
-      </w:r>
-      <w:proofErr w:type="gramStart"/>
-      <w:r>
-        <w:rPr>
-          <w:color w:val="4472C4" w:themeColor="accent1"/>
-          <w:lang w:val="en-GB"/>
-        </w:rPr>
-        <w:t>insertOne</w:t>
-      </w:r>
-      <w:proofErr w:type="spellEnd"/>
-      <w:r>
-        <w:rPr>
-          <w:color w:val="4472C4" w:themeColor="accent1"/>
-          <w:lang w:val="en-GB"/>
-        </w:rPr>
-        <w:t>(</w:t>
-      </w:r>
-      <w:proofErr w:type="gramEnd"/>
-      <w:r>
-        <w:rPr>
-          <w:color w:val="4472C4" w:themeColor="accent1"/>
-          <w:lang w:val="en-GB"/>
-        </w:rPr>
-        <w:t>{</w:t>
+      <w:r>
+        <w:rPr>
+          <w:color w:val="4472C4" w:themeColor="accent1"/>
+          <w:lang w:val="en-GB"/>
+        </w:rPr>
+        <w:t>db.items.insertOne</w:t>
+      </w:r>
+      <w:proofErr w:type="spellEnd"/>
+      <w:r>
+        <w:rPr>
+          <w:color w:val="4472C4" w:themeColor="accent1"/>
+          <w:lang w:val="en-GB"/>
+        </w:rPr>
+        <w:t>({</w:t>
       </w:r>
     </w:p>
     <w:p>
@@ -1935,57 +1444,25 @@
           <w:color w:val="4472C4" w:themeColor="accent1"/>
           <w:lang w:val="en-GB"/>
         </w:rPr>
-        <w:t xml:space="preserve">    "</w:t>
-      </w:r>
-      <w:proofErr w:type="gramStart"/>
-      <w:r>
-        <w:rPr>
-          <w:color w:val="4472C4" w:themeColor="accent1"/>
-          <w:lang w:val="en-GB"/>
-        </w:rPr>
-        <w:t>c:foods</w:t>
-      </w:r>
-      <w:proofErr w:type="gramEnd"/>
-      <w:r>
-        <w:rPr>
-          <w:color w:val="4472C4" w:themeColor="accent1"/>
-          <w:lang w:val="en-GB"/>
-        </w:rPr>
-        <w:t>/vegetables",</w:t>
-      </w:r>
-    </w:p>
-    <w:p>
-      <w:pPr>
-        <w:pStyle w:val="Paragraphedeliste"/>
-        <w:ind w:left="1080"/>
-        <w:rPr>
-          <w:color w:val="4472C4" w:themeColor="accent1"/>
-          <w:lang w:val="en-GB"/>
-        </w:rPr>
-      </w:pPr>
-      <w:r>
-        <w:rPr>
-          <w:color w:val="4472C4" w:themeColor="accent1"/>
-          <w:lang w:val="en-GB"/>
-        </w:rPr>
         <w:lastRenderedPageBreak/>
-        <w:t xml:space="preserve">    "</w:t>
-      </w:r>
-      <w:proofErr w:type="gramStart"/>
-      <w:r>
-        <w:rPr>
-          <w:color w:val="4472C4" w:themeColor="accent1"/>
-          <w:lang w:val="en-GB"/>
-        </w:rPr>
-        <w:t>c:foods</w:t>
-      </w:r>
-      <w:proofErr w:type="gramEnd"/>
-      <w:r>
-        <w:rPr>
-          <w:color w:val="4472C4" w:themeColor="accent1"/>
-          <w:lang w:val="en-GB"/>
-        </w:rPr>
-        <w:t>"</w:t>
+        <w:t xml:space="preserve">    "c:foods/vegetables",</w:t>
+      </w:r>
+    </w:p>
+    <w:p>
+      <w:pPr>
+        <w:pStyle w:val="Paragraphedeliste"/>
+        <w:ind w:left="1080"/>
+        <w:rPr>
+          <w:color w:val="4472C4" w:themeColor="accent1"/>
+          <w:lang w:val="en-GB"/>
+        </w:rPr>
+      </w:pPr>
+      <w:r>
+        <w:rPr>
+          <w:color w:val="4472C4" w:themeColor="accent1"/>
+          <w:lang w:val="en-GB"/>
+        </w:rPr>
+        <w:t xml:space="preserve">    "c:foods"</w:t>
       </w:r>
     </w:p>
     <w:p>
@@ -2170,39 +1647,7 @@
           <w:color w:val="4472C4" w:themeColor="accent1"/>
           <w:lang w:val="en-GB"/>
         </w:rPr>
-        <w:t xml:space="preserve">          '{count:</w:t>
-      </w:r>
-      <w:proofErr w:type="gramStart"/>
-      <w:r>
-        <w:rPr>
-          <w:color w:val="4472C4" w:themeColor="accent1"/>
-          <w:lang w:val="en-GB"/>
-        </w:rPr>
-        <w:t>64,id</w:t>
-      </w:r>
-      <w:proofErr w:type="gramEnd"/>
-      <w:r>
-        <w:rPr>
-          <w:color w:val="4472C4" w:themeColor="accent1"/>
-          <w:lang w:val="en-GB"/>
-        </w:rPr>
-        <w:t>:"</w:t>
-      </w:r>
-      <w:proofErr w:type="gramStart"/>
-      <w:r>
-        <w:rPr>
-          <w:color w:val="4472C4" w:themeColor="accent1"/>
-          <w:lang w:val="en-GB"/>
-        </w:rPr>
-        <w:t>minecraft:frite</w:t>
-      </w:r>
-      <w:proofErr w:type="gramEnd"/>
-      <w:r>
-        <w:rPr>
-          <w:color w:val="4472C4" w:themeColor="accent1"/>
-          <w:lang w:val="en-GB"/>
-        </w:rPr>
-        <w:t>"}'</w:t>
+        <w:t xml:space="preserve">          '{count:64,id:"minecraft:frite"}'</w:t>
       </w:r>
     </w:p>
     <w:p>
@@ -2290,21 +1735,12 @@
         <w:t xml:space="preserve">              "</w:t>
       </w:r>
       <w:proofErr w:type="spellStart"/>
-      <w:proofErr w:type="gramStart"/>
-      <w:r>
-        <w:rPr>
-          <w:color w:val="4472C4" w:themeColor="accent1"/>
-          <w:lang w:val="en-GB"/>
-        </w:rPr>
-        <w:t>iron</w:t>
-      </w:r>
-      <w:proofErr w:type="gramEnd"/>
-      <w:r>
-        <w:rPr>
-          <w:color w:val="4472C4" w:themeColor="accent1"/>
-          <w:lang w:val="en-GB"/>
-        </w:rPr>
-        <w:t>_sword</w:t>
+      <w:r>
+        <w:rPr>
+          <w:color w:val="4472C4" w:themeColor="accent1"/>
+          <w:lang w:val="en-GB"/>
+        </w:rPr>
+        <w:t>iron_sword</w:t>
       </w:r>
       <w:proofErr w:type="spellEnd"/>
       <w:r>
@@ -2346,39 +1782,7 @@
           <w:color w:val="4472C4" w:themeColor="accent1"/>
           <w:lang w:val="en-GB"/>
         </w:rPr>
-        <w:t xml:space="preserve">              '{count:</w:t>
-      </w:r>
-      <w:proofErr w:type="gramStart"/>
-      <w:r>
-        <w:rPr>
-          <w:color w:val="4472C4" w:themeColor="accent1"/>
-          <w:lang w:val="en-GB"/>
-        </w:rPr>
-        <w:t>1,id</w:t>
-      </w:r>
-      <w:proofErr w:type="gramEnd"/>
-      <w:r>
-        <w:rPr>
-          <w:color w:val="4472C4" w:themeColor="accent1"/>
-          <w:lang w:val="en-GB"/>
-        </w:rPr>
-        <w:t>:"</w:t>
-      </w:r>
-      <w:proofErr w:type="gramStart"/>
-      <w:r>
-        <w:rPr>
-          <w:color w:val="4472C4" w:themeColor="accent1"/>
-          <w:lang w:val="en-GB"/>
-        </w:rPr>
-        <w:t>minecraft:iron</w:t>
-      </w:r>
-      <w:proofErr w:type="gramEnd"/>
-      <w:r>
-        <w:rPr>
-          <w:color w:val="4472C4" w:themeColor="accent1"/>
-          <w:lang w:val="en-GB"/>
-        </w:rPr>
-        <w:t>_sword"}'</w:t>
+        <w:t xml:space="preserve">              '{count:1,id:"minecraft:iron_sword"}'</w:t>
       </w:r>
     </w:p>
     <w:p>
@@ -2497,39 +1901,7 @@
           <w:color w:val="4472C4" w:themeColor="accent1"/>
           <w:lang w:val="en-GB"/>
         </w:rPr>
-        <w:t xml:space="preserve">              '{count:</w:t>
-      </w:r>
-      <w:proofErr w:type="gramStart"/>
-      <w:r>
-        <w:rPr>
-          <w:color w:val="4472C4" w:themeColor="accent1"/>
-          <w:lang w:val="en-GB"/>
-        </w:rPr>
-        <w:t>8,id</w:t>
-      </w:r>
-      <w:proofErr w:type="gramEnd"/>
-      <w:r>
-        <w:rPr>
-          <w:color w:val="4472C4" w:themeColor="accent1"/>
-          <w:lang w:val="en-GB"/>
-        </w:rPr>
-        <w:t>:"</w:t>
-      </w:r>
-      <w:proofErr w:type="gramStart"/>
-      <w:r>
-        <w:rPr>
-          <w:color w:val="4472C4" w:themeColor="accent1"/>
-          <w:lang w:val="en-GB"/>
-        </w:rPr>
-        <w:t>minecraft:potato</w:t>
-      </w:r>
-      <w:proofErr w:type="gramEnd"/>
-      <w:r>
-        <w:rPr>
-          <w:color w:val="4472C4" w:themeColor="accent1"/>
-          <w:lang w:val="en-GB"/>
-        </w:rPr>
-        <w:t>"}'</w:t>
+        <w:t xml:space="preserve">              '{count:8,id:"minecraft:potato"}'</w:t>
       </w:r>
     </w:p>
     <w:p>
@@ -2754,11 +2126,20 @@
         </w:rPr>
       </w:pPr>
       <w:r>
-        <w:t xml:space="preserve">Cette requête </w:t>
-      </w:r>
-      <w:r>
-        <w:t>ajoute un nouvelle item  « frite »</w:t>
-      </w:r>
+        <w:t xml:space="preserve">Cela </w:t>
+      </w:r>
+      <w:r>
+        <w:t>crée l’item « frite »</w:t>
+      </w:r>
+    </w:p>
+    <w:p>
+      <w:pPr>
+        <w:pStyle w:val="Paragraphedeliste"/>
+        <w:ind w:left="1080"/>
+        <w:rPr>
+          <w:color w:val="4472C4" w:themeColor="accent1"/>
+        </w:rPr>
+      </w:pPr>
     </w:p>
     <w:p>
       <w:pPr>
@@ -2799,45 +2180,20 @@
         </w:rPr>
       </w:pPr>
       <w:proofErr w:type="spellStart"/>
-      <w:proofErr w:type="gramStart"/>
-      <w:r>
-        <w:rPr>
-          <w:color w:val="4472C4" w:themeColor="accent1"/>
-          <w:lang w:val="en-GB"/>
-        </w:rPr>
-        <w:t>db.items</w:t>
-      </w:r>
-      <w:proofErr w:type="gramEnd"/>
-      <w:r>
-        <w:rPr>
-          <w:color w:val="4472C4" w:themeColor="accent1"/>
-          <w:lang w:val="en-GB"/>
-        </w:rPr>
-        <w:t>.</w:t>
-      </w:r>
-      <w:proofErr w:type="gramStart"/>
-      <w:r>
-        <w:rPr>
-          <w:color w:val="4472C4" w:themeColor="accent1"/>
-          <w:lang w:val="en-GB"/>
-        </w:rPr>
-        <w:t>findOne</w:t>
-      </w:r>
-      <w:proofErr w:type="spellEnd"/>
-      <w:r>
-        <w:rPr>
-          <w:color w:val="4472C4" w:themeColor="accent1"/>
-          <w:lang w:val="en-GB"/>
-        </w:rPr>
-        <w:t>({ name</w:t>
-      </w:r>
-      <w:proofErr w:type="gramEnd"/>
-      <w:r>
-        <w:rPr>
-          <w:color w:val="4472C4" w:themeColor="accent1"/>
-          <w:lang w:val="en-GB"/>
-        </w:rPr>
-        <w:t>: "</w:t>
+      <w:r>
+        <w:rPr>
+          <w:color w:val="4472C4" w:themeColor="accent1"/>
+          <w:lang w:val="en-GB"/>
+        </w:rPr>
+        <w:t>db.items.findOne</w:t>
+      </w:r>
+      <w:proofErr w:type="spellEnd"/>
+      <w:r>
+        <w:rPr>
+          <w:color w:val="4472C4" w:themeColor="accent1"/>
+          <w:lang w:val="en-GB"/>
+        </w:rPr>
+        <w:t>({ name: "</w:t>
       </w:r>
       <w:proofErr w:type="spellStart"/>
       <w:r>
@@ -2848,56 +2204,26 @@
         <w:t>acacia_fence_gate</w:t>
       </w:r>
       <w:proofErr w:type="spellEnd"/>
-      <w:proofErr w:type="gramStart"/>
-      <w:r>
-        <w:rPr>
-          <w:color w:val="4472C4" w:themeColor="accent1"/>
-          <w:lang w:val="en-GB"/>
-        </w:rPr>
-        <w:t>" }</w:t>
-      </w:r>
-      <w:proofErr w:type="gramEnd"/>
-      <w:r>
-        <w:rPr>
-          <w:color w:val="4472C4" w:themeColor="accent1"/>
-          <w:lang w:val="en-GB"/>
-        </w:rPr>
-        <w:t>)</w:t>
-      </w:r>
-    </w:p>
-    <w:p>
-      <w:pPr>
-        <w:rPr>
-          <w:lang w:val="en-GB"/>
-        </w:rPr>
-      </w:pPr>
+      <w:r>
+        <w:rPr>
+          <w:color w:val="4472C4" w:themeColor="accent1"/>
+          <w:lang w:val="en-GB"/>
+        </w:rPr>
+        <w:t>" })</w:t>
+      </w:r>
+    </w:p>
+    <w:p>
       <w:r>
         <w:rPr>
           <w:lang w:val="en-GB"/>
         </w:rPr>
         <w:tab/>
       </w:r>
-    </w:p>
-    <w:p>
-      <w:r>
-        <w:rPr>
-          <w:lang w:val="en-GB"/>
-        </w:rPr>
-        <w:tab/>
-      </w:r>
-      <w:r>
-        <w:t xml:space="preserve">Cette requête </w:t>
-      </w:r>
-      <w:r>
-        <w:t xml:space="preserve">modifie la </w:t>
-      </w:r>
-      <w:proofErr w:type="spellStart"/>
-      <w:r>
-        <w:t>soliditer</w:t>
-      </w:r>
-      <w:proofErr w:type="spellEnd"/>
-      <w:r>
-        <w:t xml:space="preserve"> de l’item « </w:t>
+      <w:r>
+        <w:t xml:space="preserve">Cela </w:t>
+      </w:r>
+      <w:r>
+        <w:t>modifie la solidité de l’item « </w:t>
       </w:r>
       <w:proofErr w:type="spellStart"/>
       <w:r>
@@ -2911,7 +2237,6 @@
     <w:p/>
     <w:p>
       <w:r>
-        <w:lastRenderedPageBreak/>
         <w:t xml:space="preserve">Requêtes </w:t>
       </w:r>
       <w:proofErr w:type="spellStart"/>
@@ -2988,42 +2313,63 @@
           <w:color w:val="0070C0"/>
           <w:lang w:val="en-US"/>
         </w:rPr>
-        <w:t xml:space="preserve">  "query</w:t>
-      </w:r>
-      <w:proofErr w:type="gramStart"/>
-      <w:r>
+        <w:t xml:space="preserve">  "query": {</w:t>
+      </w:r>
+    </w:p>
+    <w:p>
+      <w:pPr>
+        <w:spacing w:after="0"/>
         <w:rPr>
           <w:color w:val="0070C0"/>
           <w:lang w:val="en-US"/>
         </w:rPr>
-        <w:t>": {</w:t>
-      </w:r>
-      <w:proofErr w:type="gramEnd"/>
+      </w:pPr>
+      <w:r>
+        <w:rPr>
+          <w:color w:val="0070C0"/>
+          <w:lang w:val="en-US"/>
+        </w:rPr>
+        <w:t xml:space="preserve">    "term": {</w:t>
+      </w:r>
     </w:p>
     <w:p>
       <w:pPr>
         <w:spacing w:after="0"/>
         <w:rPr>
           <w:color w:val="0070C0"/>
+          <w:lang w:val="en-GB"/>
+        </w:rPr>
+      </w:pPr>
+      <w:r>
+        <w:rPr>
+          <w:color w:val="0070C0"/>
           <w:lang w:val="en-US"/>
         </w:rPr>
-      </w:pPr>
-      <w:r>
-        <w:rPr>
-          <w:color w:val="0070C0"/>
-          <w:lang w:val="en-US"/>
-        </w:rPr>
-        <w:t xml:space="preserve">    "term</w:t>
-      </w:r>
-      <w:proofErr w:type="gramStart"/>
-      <w:r>
-        <w:rPr>
-          <w:color w:val="0070C0"/>
-          <w:lang w:val="en-US"/>
-        </w:rPr>
-        <w:t>": {</w:t>
-      </w:r>
-      <w:proofErr w:type="gramEnd"/>
+        <w:t xml:space="preserve">      </w:t>
+      </w:r>
+      <w:r>
+        <w:rPr>
+          <w:color w:val="0070C0"/>
+          <w:lang w:val="en-GB"/>
+        </w:rPr>
+        <w:t>"</w:t>
+      </w:r>
+      <w:proofErr w:type="spellStart"/>
+      <w:r>
+        <w:rPr>
+          <w:color w:val="0070C0"/>
+          <w:lang w:val="en-GB"/>
+        </w:rPr>
+        <w:t>item_tags</w:t>
+      </w:r>
+      <w:proofErr w:type="spellEnd"/>
+      <w:r>
+        <w:rPr>
+          <w:color w:val="0070C0"/>
+          <w:lang w:val="en-GB"/>
+        </w:rPr>
+        <w:t>": "boats"</w:t>
+      </w:r>
     </w:p>
     <w:p>
       <w:pPr>
@@ -3035,43 +2381,15 @@
       <w:r>
         <w:rPr>
           <w:color w:val="0070C0"/>
-          <w:lang w:val="en-US"/>
-        </w:rPr>
-        <w:t xml:space="preserve">      </w:t>
-      </w:r>
-      <w:r>
-        <w:rPr>
-          <w:color w:val="0070C0"/>
-        </w:rPr>
-        <w:t>"</w:t>
-      </w:r>
-      <w:proofErr w:type="spellStart"/>
-      <w:r>
-        <w:rPr>
-          <w:color w:val="0070C0"/>
-        </w:rPr>
-        <w:t>item_tags</w:t>
-      </w:r>
-      <w:proofErr w:type="spellEnd"/>
-      <w:r>
-        <w:rPr>
-          <w:color w:val="0070C0"/>
-        </w:rPr>
-        <w:t>": "</w:t>
-      </w:r>
-      <w:proofErr w:type="spellStart"/>
-      <w:r>
-        <w:rPr>
-          <w:color w:val="0070C0"/>
-        </w:rPr>
-        <w:t>boats</w:t>
-      </w:r>
-      <w:proofErr w:type="spellEnd"/>
-      <w:r>
-        <w:rPr>
-          <w:color w:val="0070C0"/>
-        </w:rPr>
-        <w:t>"</w:t>
+          <w:lang w:val="en-GB"/>
+        </w:rPr>
+        <w:t xml:space="preserve">    </w:t>
+      </w:r>
+      <w:r>
+        <w:rPr>
+          <w:color w:val="0070C0"/>
+        </w:rPr>
+        <w:t>}</w:t>
       </w:r>
     </w:p>
     <w:p>
@@ -3085,7 +2403,7 @@
         <w:rPr>
           <w:color w:val="0070C0"/>
         </w:rPr>
-        <w:t xml:space="preserve">    }</w:t>
+        <w:t xml:space="preserve">  }</w:t>
       </w:r>
     </w:p>
     <w:p>
@@ -3099,20 +2417,6 @@
         <w:rPr>
           <w:color w:val="0070C0"/>
         </w:rPr>
-        <w:t xml:space="preserve">  }</w:t>
-      </w:r>
-    </w:p>
-    <w:p>
-      <w:pPr>
-        <w:spacing w:after="0"/>
-        <w:rPr>
-          <w:color w:val="0070C0"/>
-        </w:rPr>
-      </w:pPr>
-      <w:r>
-        <w:rPr>
-          <w:color w:val="0070C0"/>
-        </w:rPr>
         <w:t>}</w:t>
       </w:r>
     </w:p>
@@ -3122,7 +2426,7 @@
           <w:noProof/>
         </w:rPr>
         <w:drawing>
-          <wp:inline distT="0" distB="0" distL="0" distR="0" wp14:anchorId="29D539BF" wp14:editId="333EC511">
+          <wp:inline distT="0" distB="0" distL="0" distR="0" wp14:anchorId="29D539BF" wp14:editId="7865BE9A">
             <wp:extent cx="6858000" cy="4295775"/>
             <wp:effectExtent l="0" t="0" r="0" b="0"/>
             <wp:docPr id="1486308331" name="Image 1486308331"/>
@@ -3246,42 +2550,63 @@
           <w:color w:val="0070C0"/>
           <w:lang w:val="en-US"/>
         </w:rPr>
-        <w:t xml:space="preserve">  "query</w:t>
-      </w:r>
-      <w:proofErr w:type="gramStart"/>
-      <w:r>
+        <w:t xml:space="preserve">  "query": {</w:t>
+      </w:r>
+    </w:p>
+    <w:p>
+      <w:pPr>
+        <w:spacing w:after="0"/>
         <w:rPr>
           <w:color w:val="0070C0"/>
           <w:lang w:val="en-US"/>
         </w:rPr>
-        <w:t>": {</w:t>
-      </w:r>
-      <w:proofErr w:type="gramEnd"/>
+      </w:pPr>
+      <w:r>
+        <w:rPr>
+          <w:color w:val="0070C0"/>
+          <w:lang w:val="en-US"/>
+        </w:rPr>
+        <w:t xml:space="preserve">    "term": {</w:t>
+      </w:r>
     </w:p>
     <w:p>
       <w:pPr>
         <w:spacing w:after="0"/>
         <w:rPr>
           <w:color w:val="0070C0"/>
+          <w:lang w:val="en-GB"/>
+        </w:rPr>
+      </w:pPr>
+      <w:r>
+        <w:rPr>
+          <w:color w:val="0070C0"/>
           <w:lang w:val="en-US"/>
         </w:rPr>
-      </w:pPr>
-      <w:r>
-        <w:rPr>
-          <w:color w:val="0070C0"/>
-          <w:lang w:val="en-US"/>
-        </w:rPr>
-        <w:t xml:space="preserve">    "term</w:t>
-      </w:r>
-      <w:proofErr w:type="gramStart"/>
-      <w:r>
-        <w:rPr>
-          <w:color w:val="0070C0"/>
-          <w:lang w:val="en-US"/>
-        </w:rPr>
-        <w:t>": {</w:t>
-      </w:r>
-      <w:proofErr w:type="gramEnd"/>
+        <w:t xml:space="preserve">      </w:t>
+      </w:r>
+      <w:r>
+        <w:rPr>
+          <w:color w:val="0070C0"/>
+          <w:lang w:val="en-GB"/>
+        </w:rPr>
+        <w:t>"</w:t>
+      </w:r>
+      <w:proofErr w:type="spellStart"/>
+      <w:r>
+        <w:rPr>
+          <w:color w:val="0070C0"/>
+          <w:lang w:val="en-GB"/>
+        </w:rPr>
+        <w:t>is_block</w:t>
+      </w:r>
+      <w:proofErr w:type="spellEnd"/>
+      <w:r>
+        <w:rPr>
+          <w:color w:val="0070C0"/>
+          <w:lang w:val="en-GB"/>
+        </w:rPr>
+        <w:t>": false</w:t>
+      </w:r>
     </w:p>
     <w:p>
       <w:pPr>
@@ -3293,29 +2618,15 @@
       <w:r>
         <w:rPr>
           <w:color w:val="0070C0"/>
-          <w:lang w:val="en-US"/>
-        </w:rPr>
-        <w:t xml:space="preserve">      </w:t>
-      </w:r>
-      <w:r>
-        <w:rPr>
-          <w:color w:val="0070C0"/>
-        </w:rPr>
-        <w:t>"</w:t>
-      </w:r>
-      <w:proofErr w:type="spellStart"/>
-      <w:r>
-        <w:rPr>
-          <w:color w:val="0070C0"/>
-        </w:rPr>
-        <w:t>is_block</w:t>
-      </w:r>
-      <w:proofErr w:type="spellEnd"/>
-      <w:r>
-        <w:rPr>
-          <w:color w:val="0070C0"/>
-        </w:rPr>
-        <w:t>": false</w:t>
+          <w:lang w:val="en-GB"/>
+        </w:rPr>
+        <w:t xml:space="preserve">    </w:t>
+      </w:r>
+      <w:r>
+        <w:rPr>
+          <w:color w:val="0070C0"/>
+        </w:rPr>
+        <w:t>}</w:t>
       </w:r>
     </w:p>
     <w:p>
@@ -3329,7 +2640,7 @@
         <w:rPr>
           <w:color w:val="0070C0"/>
         </w:rPr>
-        <w:t xml:space="preserve">    }</w:t>
+        <w:t xml:space="preserve">  }</w:t>
       </w:r>
     </w:p>
     <w:p>
@@ -3343,34 +2654,20 @@
         <w:rPr>
           <w:color w:val="0070C0"/>
         </w:rPr>
-        <w:t xml:space="preserve">  }</w:t>
+        <w:lastRenderedPageBreak/>
+        <w:t>}</w:t>
       </w:r>
     </w:p>
     <w:p>
       <w:pPr>
         <w:spacing w:after="0"/>
-        <w:rPr>
-          <w:color w:val="0070C0"/>
-        </w:rPr>
-      </w:pPr>
-      <w:r>
-        <w:rPr>
-          <w:color w:val="0070C0"/>
-        </w:rPr>
-        <w:t>}</w:t>
-      </w:r>
-    </w:p>
-    <w:p>
-      <w:pPr>
-        <w:spacing w:after="0"/>
       </w:pPr>
       <w:r>
         <w:rPr>
           <w:noProof/>
         </w:rPr>
-        <w:lastRenderedPageBreak/>
         <w:drawing>
-          <wp:inline distT="0" distB="0" distL="0" distR="0" wp14:anchorId="0076F11C" wp14:editId="1D5A7B74">
+          <wp:inline distT="0" distB="0" distL="0" distR="0" wp14:anchorId="0076F11C" wp14:editId="7610AA64">
             <wp:extent cx="6858000" cy="4286250"/>
             <wp:effectExtent l="0" t="0" r="0" b="0"/>
             <wp:docPr id="291628844" name="Image 291628844"/>
@@ -3411,10 +2708,12 @@
           </wp:inline>
         </w:drawing>
       </w:r>
+      <w:bookmarkStart w:id="0" w:name="_Hlk201008258"/>
       <w:r>
         <w:t>Cela retourne tous les objets non-blocs comme les bateaux.</w:t>
       </w:r>
     </w:p>
+    <w:bookmarkEnd w:id="0"/>
     <w:p>
       <w:pPr>
         <w:pStyle w:val="Titre2"/>
@@ -3472,42 +2771,61 @@
           <w:color w:val="0070C0"/>
           <w:lang w:val="en-US"/>
         </w:rPr>
-        <w:t xml:space="preserve">  "query</w:t>
-      </w:r>
-      <w:proofErr w:type="gramStart"/>
-      <w:r>
+        <w:t xml:space="preserve">  "query": {</w:t>
+      </w:r>
+    </w:p>
+    <w:p>
+      <w:pPr>
+        <w:spacing w:after="0"/>
         <w:rPr>
           <w:color w:val="0070C0"/>
           <w:lang w:val="en-US"/>
         </w:rPr>
-        <w:t>": {</w:t>
-      </w:r>
-      <w:proofErr w:type="gramEnd"/>
+      </w:pPr>
+      <w:r>
+        <w:rPr>
+          <w:color w:val="0070C0"/>
+          <w:lang w:val="en-US"/>
+        </w:rPr>
+        <w:t xml:space="preserve">    "term": {</w:t>
+      </w:r>
     </w:p>
     <w:p>
       <w:pPr>
         <w:spacing w:after="0"/>
         <w:rPr>
           <w:color w:val="0070C0"/>
+          <w:lang w:val="en-GB"/>
+        </w:rPr>
+      </w:pPr>
+      <w:r>
+        <w:rPr>
+          <w:color w:val="0070C0"/>
           <w:lang w:val="en-US"/>
         </w:rPr>
-      </w:pPr>
-      <w:r>
-        <w:rPr>
-          <w:color w:val="0070C0"/>
-          <w:lang w:val="en-US"/>
-        </w:rPr>
-        <w:t xml:space="preserve">    "term</w:t>
-      </w:r>
-      <w:proofErr w:type="gramStart"/>
-      <w:r>
-        <w:rPr>
-          <w:color w:val="0070C0"/>
-          <w:lang w:val="en-US"/>
-        </w:rPr>
-        <w:t>": {</w:t>
-      </w:r>
-      <w:proofErr w:type="gramEnd"/>
+        <w:t xml:space="preserve">      </w:t>
+      </w:r>
+      <w:r>
+        <w:rPr>
+          <w:color w:val="0070C0"/>
+          <w:lang w:val="en-GB"/>
+        </w:rPr>
+        <w:t>"name": "</w:t>
+      </w:r>
+      <w:r>
+        <w:rPr>
+          <w:color w:val="0070C0"/>
+          <w:lang w:val="en-GB"/>
+        </w:rPr>
+        <w:t>campfire</w:t>
+      </w:r>
+      <w:r>
+        <w:rPr>
+          <w:color w:val="0070C0"/>
+          <w:lang w:val="en-GB"/>
+        </w:rPr>
+        <w:t>"</w:t>
+      </w:r>
     </w:p>
     <w:p>
       <w:pPr>
@@ -3519,57 +2837,15 @@
       <w:r>
         <w:rPr>
           <w:color w:val="0070C0"/>
-          <w:lang w:val="en-US"/>
-        </w:rPr>
-        <w:t xml:space="preserve">      </w:t>
-      </w:r>
-      <w:r>
-        <w:rPr>
-          <w:color w:val="0070C0"/>
-        </w:rPr>
-        <w:t>"</w:t>
-      </w:r>
-      <w:proofErr w:type="spellStart"/>
-      <w:r>
-        <w:rPr>
-          <w:color w:val="0070C0"/>
-        </w:rPr>
-        <w:t>name</w:t>
-      </w:r>
-      <w:proofErr w:type="spellEnd"/>
-      <w:r>
-        <w:rPr>
-          <w:color w:val="0070C0"/>
-        </w:rPr>
-        <w:t>": "</w:t>
-      </w:r>
-      <w:proofErr w:type="spellStart"/>
-      <w:r>
-        <w:rPr>
-          <w:color w:val="0070C0"/>
-        </w:rPr>
-        <w:t>campfire</w:t>
-      </w:r>
-      <w:proofErr w:type="spellEnd"/>
-      <w:r>
-        <w:rPr>
-          <w:color w:val="0070C0"/>
-        </w:rPr>
-        <w:t>"</w:t>
-      </w:r>
-    </w:p>
-    <w:p>
-      <w:pPr>
-        <w:spacing w:after="0"/>
-        <w:rPr>
-          <w:color w:val="0070C0"/>
-        </w:rPr>
-      </w:pPr>
-      <w:r>
-        <w:rPr>
-          <w:color w:val="0070C0"/>
-        </w:rPr>
-        <w:t xml:space="preserve">    }</w:t>
+          <w:lang w:val="en-GB"/>
+        </w:rPr>
+        <w:t xml:space="preserve">    </w:t>
+      </w:r>
+      <w:r>
+        <w:rPr>
+          <w:color w:val="0070C0"/>
+        </w:rPr>
+        <w:t>}</w:t>
       </w:r>
     </w:p>
     <w:p>
@@ -3607,7 +2883,7 @@
         </w:rPr>
         <w:lastRenderedPageBreak/>
         <w:drawing>
-          <wp:inline distT="0" distB="0" distL="0" distR="0" wp14:anchorId="6C688E75" wp14:editId="7F98A0B7">
+          <wp:inline distT="0" distB="0" distL="0" distR="0" wp14:anchorId="6C688E75" wp14:editId="5884B495">
             <wp:extent cx="6858000" cy="4267200"/>
             <wp:effectExtent l="0" t="0" r="0" b="0"/>
             <wp:docPr id="1254048573" name="Image 1254048573"/>
@@ -3725,42 +3001,63 @@
           <w:color w:val="0070C0"/>
           <w:lang w:val="en-US"/>
         </w:rPr>
-        <w:t xml:space="preserve">  "query</w:t>
-      </w:r>
-      <w:proofErr w:type="gramStart"/>
-      <w:r>
+        <w:t xml:space="preserve">  "query": {</w:t>
+      </w:r>
+    </w:p>
+    <w:p>
+      <w:pPr>
+        <w:spacing w:after="0"/>
         <w:rPr>
           <w:color w:val="0070C0"/>
           <w:lang w:val="en-US"/>
         </w:rPr>
-        <w:t>": {</w:t>
-      </w:r>
-      <w:proofErr w:type="gramEnd"/>
+      </w:pPr>
+      <w:r>
+        <w:rPr>
+          <w:color w:val="0070C0"/>
+          <w:lang w:val="en-US"/>
+        </w:rPr>
+        <w:t xml:space="preserve">    "match": {</w:t>
+      </w:r>
     </w:p>
     <w:p>
       <w:pPr>
         <w:spacing w:after="0"/>
         <w:rPr>
           <w:color w:val="0070C0"/>
+          <w:lang w:val="en-GB"/>
+        </w:rPr>
+      </w:pPr>
+      <w:r>
+        <w:rPr>
+          <w:color w:val="0070C0"/>
           <w:lang w:val="en-US"/>
         </w:rPr>
-      </w:pPr>
-      <w:r>
-        <w:rPr>
-          <w:color w:val="0070C0"/>
-          <w:lang w:val="en-US"/>
-        </w:rPr>
-        <w:t xml:space="preserve">    "match</w:t>
-      </w:r>
-      <w:proofErr w:type="gramStart"/>
-      <w:r>
-        <w:rPr>
-          <w:color w:val="0070C0"/>
-          <w:lang w:val="en-US"/>
-        </w:rPr>
-        <w:t>": {</w:t>
-      </w:r>
-      <w:proofErr w:type="gramEnd"/>
+        <w:t xml:space="preserve">      </w:t>
+      </w:r>
+      <w:r>
+        <w:rPr>
+          <w:color w:val="0070C0"/>
+          <w:lang w:val="en-GB"/>
+        </w:rPr>
+        <w:t>"</w:t>
+      </w:r>
+      <w:proofErr w:type="spellStart"/>
+      <w:r>
+        <w:rPr>
+          <w:color w:val="0070C0"/>
+          <w:lang w:val="en-GB"/>
+        </w:rPr>
+        <w:t>block_data.material</w:t>
+      </w:r>
+      <w:proofErr w:type="spellEnd"/>
+      <w:r>
+        <w:rPr>
+          <w:color w:val="0070C0"/>
+          <w:lang w:val="en-GB"/>
+        </w:rPr>
+        <w:t>": "wood"</w:t>
+      </w:r>
     </w:p>
     <w:p>
       <w:pPr>
@@ -3772,57 +3069,15 @@
       <w:r>
         <w:rPr>
           <w:color w:val="0070C0"/>
-          <w:lang w:val="en-US"/>
-        </w:rPr>
-        <w:t xml:space="preserve">      </w:t>
-      </w:r>
-      <w:r>
-        <w:rPr>
-          <w:color w:val="0070C0"/>
-        </w:rPr>
-        <w:t>"</w:t>
-      </w:r>
-      <w:proofErr w:type="spellStart"/>
-      <w:r>
-        <w:rPr>
-          <w:color w:val="0070C0"/>
-        </w:rPr>
-        <w:t>block_data.material</w:t>
-      </w:r>
-      <w:proofErr w:type="spellEnd"/>
-      <w:r>
-        <w:rPr>
-          <w:color w:val="0070C0"/>
-        </w:rPr>
-        <w:t>": "</w:t>
-      </w:r>
-      <w:proofErr w:type="spellStart"/>
-      <w:r>
-        <w:rPr>
-          <w:color w:val="0070C0"/>
-        </w:rPr>
-        <w:t>wood</w:t>
-      </w:r>
-      <w:proofErr w:type="spellEnd"/>
-      <w:r>
-        <w:rPr>
-          <w:color w:val="0070C0"/>
-        </w:rPr>
-        <w:t>"</w:t>
-      </w:r>
-    </w:p>
-    <w:p>
-      <w:pPr>
-        <w:spacing w:after="0"/>
-        <w:rPr>
-          <w:color w:val="0070C0"/>
-        </w:rPr>
-      </w:pPr>
-      <w:r>
-        <w:rPr>
-          <w:color w:val="0070C0"/>
-        </w:rPr>
-        <w:t xml:space="preserve">    }</w:t>
+          <w:lang w:val="en-GB"/>
+        </w:rPr>
+        <w:t xml:space="preserve">    </w:t>
+      </w:r>
+      <w:r>
+        <w:rPr>
+          <w:color w:val="0070C0"/>
+        </w:rPr>
+        <w:t>}</w:t>
       </w:r>
     </w:p>
     <w:p>
@@ -3860,7 +3115,7 @@
         </w:rPr>
         <w:lastRenderedPageBreak/>
         <w:drawing>
-          <wp:inline distT="0" distB="0" distL="0" distR="0" wp14:anchorId="65B9FE03" wp14:editId="0463B162">
+          <wp:inline distT="0" distB="0" distL="0" distR="0" wp14:anchorId="65B9FE03" wp14:editId="66CCC3E9">
             <wp:extent cx="6858000" cy="4286250"/>
             <wp:effectExtent l="0" t="0" r="0" b="0"/>
             <wp:docPr id="1875580614" name="Image 1875580614"/>
@@ -3994,42 +3249,63 @@
           <w:color w:val="0070C0"/>
           <w:lang w:val="en-US"/>
         </w:rPr>
-        <w:t xml:space="preserve">  "query</w:t>
-      </w:r>
-      <w:proofErr w:type="gramStart"/>
-      <w:r>
+        <w:t xml:space="preserve">  "query": {</w:t>
+      </w:r>
+    </w:p>
+    <w:p>
+      <w:pPr>
+        <w:spacing w:after="0"/>
         <w:rPr>
           <w:color w:val="0070C0"/>
           <w:lang w:val="en-US"/>
         </w:rPr>
-        <w:t>": {</w:t>
-      </w:r>
-      <w:proofErr w:type="gramEnd"/>
+      </w:pPr>
+      <w:r>
+        <w:rPr>
+          <w:color w:val="0070C0"/>
+          <w:lang w:val="en-US"/>
+        </w:rPr>
+        <w:t xml:space="preserve">    "term": {</w:t>
+      </w:r>
     </w:p>
     <w:p>
       <w:pPr>
         <w:spacing w:after="0"/>
         <w:rPr>
           <w:color w:val="0070C0"/>
+          <w:lang w:val="en-GB"/>
+        </w:rPr>
+      </w:pPr>
+      <w:r>
+        <w:rPr>
+          <w:color w:val="0070C0"/>
           <w:lang w:val="en-US"/>
         </w:rPr>
-      </w:pPr>
-      <w:r>
-        <w:rPr>
-          <w:color w:val="0070C0"/>
-          <w:lang w:val="en-US"/>
-        </w:rPr>
-        <w:t xml:space="preserve">    "term</w:t>
-      </w:r>
-      <w:proofErr w:type="gramStart"/>
-      <w:r>
-        <w:rPr>
-          <w:color w:val="0070C0"/>
-          <w:lang w:val="en-US"/>
-        </w:rPr>
-        <w:t>": {</w:t>
-      </w:r>
-      <w:proofErr w:type="gramEnd"/>
+        <w:t xml:space="preserve">      </w:t>
+      </w:r>
+      <w:r>
+        <w:rPr>
+          <w:color w:val="0070C0"/>
+          <w:lang w:val="en-GB"/>
+        </w:rPr>
+        <w:t>"</w:t>
+      </w:r>
+      <w:proofErr w:type="spellStart"/>
+      <w:r>
+        <w:rPr>
+          <w:color w:val="0070C0"/>
+          <w:lang w:val="en-GB"/>
+        </w:rPr>
+        <w:t>stack_limit</w:t>
+      </w:r>
+      <w:proofErr w:type="spellEnd"/>
+      <w:r>
+        <w:rPr>
+          <w:color w:val="0070C0"/>
+          <w:lang w:val="en-GB"/>
+        </w:rPr>
+        <w:t>": 1</w:t>
+      </w:r>
     </w:p>
     <w:p>
       <w:pPr>
@@ -4041,43 +3317,15 @@
       <w:r>
         <w:rPr>
           <w:color w:val="0070C0"/>
-          <w:lang w:val="en-US"/>
-        </w:rPr>
-        <w:t xml:space="preserve">      </w:t>
-      </w:r>
-      <w:r>
-        <w:rPr>
-          <w:color w:val="0070C0"/>
-        </w:rPr>
-        <w:t>"</w:t>
-      </w:r>
-      <w:proofErr w:type="spellStart"/>
-      <w:r>
-        <w:rPr>
-          <w:color w:val="0070C0"/>
-        </w:rPr>
-        <w:t>stack_limit</w:t>
-      </w:r>
-      <w:proofErr w:type="spellEnd"/>
-      <w:r>
-        <w:rPr>
-          <w:color w:val="0070C0"/>
-        </w:rPr>
-        <w:t>": 1</w:t>
-      </w:r>
-    </w:p>
-    <w:p>
-      <w:pPr>
-        <w:spacing w:after="0"/>
-        <w:rPr>
-          <w:color w:val="0070C0"/>
-        </w:rPr>
-      </w:pPr>
-      <w:r>
-        <w:rPr>
-          <w:color w:val="0070C0"/>
-        </w:rPr>
-        <w:t xml:space="preserve">    }</w:t>
+          <w:lang w:val="en-GB"/>
+        </w:rPr>
+        <w:t xml:space="preserve">    </w:t>
+      </w:r>
+      <w:r>
+        <w:rPr>
+          <w:color w:val="0070C0"/>
+        </w:rPr>
+        <w:t>}</w:t>
       </w:r>
     </w:p>
     <w:p>
@@ -4115,7 +3363,7 @@
         </w:rPr>
         <w:lastRenderedPageBreak/>
         <w:drawing>
-          <wp:inline distT="0" distB="0" distL="0" distR="0" wp14:anchorId="77CA66AB" wp14:editId="46BE0F74">
+          <wp:inline distT="0" distB="0" distL="0" distR="0" wp14:anchorId="77CA66AB" wp14:editId="384C6BB5">
             <wp:extent cx="6858000" cy="4267200"/>
             <wp:effectExtent l="0" t="0" r="0" b="0"/>
             <wp:docPr id="1772672597" name="Image 1772672597"/>
@@ -4941,7 +4189,7 @@
   <w:style w:type="paragraph" w:default="1" w:styleId="Normal">
     <w:name w:val="Normal"/>
     <w:qFormat/>
-    <w:rsid w:val="005E749C"/>
+    <w:rsid w:val="00493DA1"/>
     <w:rPr>
       <w:sz w:val="24"/>
       <w:lang w:val="fr-FR"/>
@@ -5014,6 +4262,7 @@
   <w:style w:type="character" w:default="1" w:styleId="Policepardfaut">
     <w:name w:val="Default Paragraph Font"/>
     <w:uiPriority w:val="1"/>
+    <w:semiHidden/>
     <w:unhideWhenUsed/>
   </w:style>
   <w:style w:type="table" w:default="1" w:styleId="TableauNormal">

</xml_diff>